<commit_message>
Done, but some visual problems
</commit_message>
<xml_diff>
--- a/courseWork3semestr/courceWork(not framework).docx
+++ b/courseWork3semestr/courceWork(not framework).docx
@@ -77,15 +77,15 @@
         <w:gridCol w:w="543"/>
         <w:gridCol w:w="368"/>
         <w:gridCol w:w="363"/>
-        <w:gridCol w:w="359"/>
-        <w:gridCol w:w="440"/>
+        <w:gridCol w:w="358"/>
+        <w:gridCol w:w="441"/>
         <w:gridCol w:w="436"/>
         <w:gridCol w:w="432"/>
+        <w:gridCol w:w="435"/>
+        <w:gridCol w:w="441"/>
         <w:gridCol w:w="436"/>
-        <w:gridCol w:w="440"/>
-        <w:gridCol w:w="436"/>
-        <w:gridCol w:w="432"/>
-        <w:gridCol w:w="440"/>
+        <w:gridCol w:w="431"/>
+        <w:gridCol w:w="441"/>
       </w:tblGrid>
       <w:tr>
         <w:trPr>
@@ -175,7 +175,7 @@
         </w:tc>
         <w:tc>
           <w:tcPr>
-            <w:tcW w:w="359" w:type="dxa"/>
+            <w:tcW w:w="358" w:type="dxa"/>
             <w:tcBorders>
               <w:top w:val="single" w:sz="4" w:space="0" w:color="000000"/>
               <w:start w:val="single" w:sz="4" w:space="0" w:color="000000"/>
@@ -202,7 +202,7 @@
         </w:tc>
         <w:tc>
           <w:tcPr>
-            <w:tcW w:w="440" w:type="dxa"/>
+            <w:tcW w:w="441" w:type="dxa"/>
             <w:tcBorders>
               <w:top w:val="single" w:sz="4" w:space="0" w:color="000000"/>
               <w:start w:val="single" w:sz="4" w:space="0" w:color="000000"/>
@@ -283,7 +283,7 @@
         </w:tc>
         <w:tc>
           <w:tcPr>
-            <w:tcW w:w="436" w:type="dxa"/>
+            <w:tcW w:w="435" w:type="dxa"/>
             <w:tcBorders>
               <w:top w:val="single" w:sz="4" w:space="0" w:color="000000"/>
               <w:start w:val="single" w:sz="4" w:space="0" w:color="000000"/>
@@ -310,7 +310,7 @@
         </w:tc>
         <w:tc>
           <w:tcPr>
-            <w:tcW w:w="440" w:type="dxa"/>
+            <w:tcW w:w="441" w:type="dxa"/>
             <w:tcBorders>
               <w:top w:val="single" w:sz="4" w:space="0" w:color="000000"/>
               <w:start w:val="single" w:sz="4" w:space="0" w:color="000000"/>
@@ -364,7 +364,7 @@
         </w:tc>
         <w:tc>
           <w:tcPr>
-            <w:tcW w:w="432" w:type="dxa"/>
+            <w:tcW w:w="431" w:type="dxa"/>
             <w:tcBorders>
               <w:top w:val="single" w:sz="4" w:space="0" w:color="000000"/>
               <w:start w:val="single" w:sz="4" w:space="0" w:color="000000"/>
@@ -391,7 +391,7 @@
         </w:tc>
         <w:tc>
           <w:tcPr>
-            <w:tcW w:w="440" w:type="dxa"/>
+            <w:tcW w:w="441" w:type="dxa"/>
             <w:tcBorders>
               <w:top w:val="single" w:sz="4" w:space="0" w:color="000000"/>
               <w:start w:val="single" w:sz="4" w:space="0" w:color="000000"/>
@@ -503,7 +503,7 @@
         </w:tc>
         <w:tc>
           <w:tcPr>
-            <w:tcW w:w="359" w:type="dxa"/>
+            <w:tcW w:w="358" w:type="dxa"/>
             <w:tcBorders>
               <w:top w:val="single" w:sz="4" w:space="0" w:color="000000"/>
               <w:start w:val="single" w:sz="4" w:space="0" w:color="000000"/>
@@ -529,7 +529,7 @@
         </w:tc>
         <w:tc>
           <w:tcPr>
-            <w:tcW w:w="440" w:type="dxa"/>
+            <w:tcW w:w="441" w:type="dxa"/>
             <w:tcBorders>
               <w:top w:val="single" w:sz="4" w:space="0" w:color="000000"/>
               <w:start w:val="single" w:sz="4" w:space="0" w:color="000000"/>
@@ -607,7 +607,7 @@
         </w:tc>
         <w:tc>
           <w:tcPr>
-            <w:tcW w:w="436" w:type="dxa"/>
+            <w:tcW w:w="435" w:type="dxa"/>
             <w:tcBorders>
               <w:top w:val="single" w:sz="4" w:space="0" w:color="000000"/>
               <w:start w:val="single" w:sz="4" w:space="0" w:color="000000"/>
@@ -633,7 +633,7 @@
         </w:tc>
         <w:tc>
           <w:tcPr>
-            <w:tcW w:w="440" w:type="dxa"/>
+            <w:tcW w:w="441" w:type="dxa"/>
             <w:tcBorders>
               <w:top w:val="single" w:sz="4" w:space="0" w:color="000000"/>
               <w:start w:val="single" w:sz="4" w:space="0" w:color="000000"/>
@@ -685,7 +685,7 @@
         </w:tc>
         <w:tc>
           <w:tcPr>
-            <w:tcW w:w="432" w:type="dxa"/>
+            <w:tcW w:w="431" w:type="dxa"/>
             <w:tcBorders>
               <w:top w:val="single" w:sz="4" w:space="0" w:color="000000"/>
               <w:start w:val="single" w:sz="4" w:space="0" w:color="000000"/>
@@ -711,7 +711,7 @@
         </w:tc>
         <w:tc>
           <w:tcPr>
-            <w:tcW w:w="440" w:type="dxa"/>
+            <w:tcW w:w="441" w:type="dxa"/>
             <w:tcBorders>
               <w:top w:val="single" w:sz="4" w:space="0" w:color="000000"/>
               <w:start w:val="single" w:sz="4" w:space="0" w:color="000000"/>
@@ -822,7 +822,7 @@
         </w:tc>
         <w:tc>
           <w:tcPr>
-            <w:tcW w:w="359" w:type="dxa"/>
+            <w:tcW w:w="358" w:type="dxa"/>
             <w:tcBorders>
               <w:top w:val="single" w:sz="4" w:space="0" w:color="000000"/>
               <w:start w:val="single" w:sz="4" w:space="0" w:color="000000"/>
@@ -848,7 +848,7 @@
         </w:tc>
         <w:tc>
           <w:tcPr>
-            <w:tcW w:w="440" w:type="dxa"/>
+            <w:tcW w:w="441" w:type="dxa"/>
             <w:tcBorders>
               <w:top w:val="single" w:sz="4" w:space="0" w:color="000000"/>
               <w:start w:val="single" w:sz="4" w:space="0" w:color="000000"/>
@@ -926,7 +926,7 @@
         </w:tc>
         <w:tc>
           <w:tcPr>
-            <w:tcW w:w="436" w:type="dxa"/>
+            <w:tcW w:w="435" w:type="dxa"/>
             <w:tcBorders>
               <w:top w:val="single" w:sz="4" w:space="0" w:color="000000"/>
               <w:start w:val="single" w:sz="4" w:space="0" w:color="000000"/>
@@ -952,7 +952,7 @@
         </w:tc>
         <w:tc>
           <w:tcPr>
-            <w:tcW w:w="440" w:type="dxa"/>
+            <w:tcW w:w="441" w:type="dxa"/>
             <w:tcBorders>
               <w:top w:val="single" w:sz="4" w:space="0" w:color="000000"/>
               <w:start w:val="single" w:sz="4" w:space="0" w:color="000000"/>
@@ -1004,7 +1004,7 @@
         </w:tc>
         <w:tc>
           <w:tcPr>
-            <w:tcW w:w="432" w:type="dxa"/>
+            <w:tcW w:w="431" w:type="dxa"/>
             <w:tcBorders>
               <w:top w:val="single" w:sz="4" w:space="0" w:color="000000"/>
               <w:start w:val="single" w:sz="4" w:space="0" w:color="000000"/>
@@ -1030,7 +1030,7 @@
         </w:tc>
         <w:tc>
           <w:tcPr>
-            <w:tcW w:w="440" w:type="dxa"/>
+            <w:tcW w:w="441" w:type="dxa"/>
             <w:tcBorders>
               <w:top w:val="single" w:sz="4" w:space="0" w:color="000000"/>
               <w:start w:val="single" w:sz="4" w:space="0" w:color="000000"/>
@@ -1141,7 +1141,7 @@
         </w:tc>
         <w:tc>
           <w:tcPr>
-            <w:tcW w:w="359" w:type="dxa"/>
+            <w:tcW w:w="358" w:type="dxa"/>
             <w:tcBorders>
               <w:top w:val="single" w:sz="4" w:space="0" w:color="000000"/>
               <w:start w:val="single" w:sz="4" w:space="0" w:color="000000"/>
@@ -1167,7 +1167,7 @@
         </w:tc>
         <w:tc>
           <w:tcPr>
-            <w:tcW w:w="440" w:type="dxa"/>
+            <w:tcW w:w="441" w:type="dxa"/>
             <w:tcBorders>
               <w:top w:val="single" w:sz="4" w:space="0" w:color="000000"/>
               <w:start w:val="single" w:sz="4" w:space="0" w:color="000000"/>
@@ -1245,7 +1245,7 @@
         </w:tc>
         <w:tc>
           <w:tcPr>
-            <w:tcW w:w="436" w:type="dxa"/>
+            <w:tcW w:w="435" w:type="dxa"/>
             <w:tcBorders>
               <w:top w:val="single" w:sz="4" w:space="0" w:color="000000"/>
               <w:start w:val="single" w:sz="4" w:space="0" w:color="000000"/>
@@ -1271,7 +1271,7 @@
         </w:tc>
         <w:tc>
           <w:tcPr>
-            <w:tcW w:w="440" w:type="dxa"/>
+            <w:tcW w:w="441" w:type="dxa"/>
             <w:tcBorders>
               <w:top w:val="single" w:sz="4" w:space="0" w:color="000000"/>
               <w:start w:val="single" w:sz="4" w:space="0" w:color="000000"/>
@@ -1323,7 +1323,7 @@
         </w:tc>
         <w:tc>
           <w:tcPr>
-            <w:tcW w:w="432" w:type="dxa"/>
+            <w:tcW w:w="431" w:type="dxa"/>
             <w:tcBorders>
               <w:top w:val="single" w:sz="4" w:space="0" w:color="000000"/>
               <w:start w:val="single" w:sz="4" w:space="0" w:color="000000"/>
@@ -1349,7 +1349,7 @@
         </w:tc>
         <w:tc>
           <w:tcPr>
-            <w:tcW w:w="440" w:type="dxa"/>
+            <w:tcW w:w="441" w:type="dxa"/>
             <w:tcBorders>
               <w:top w:val="single" w:sz="4" w:space="0" w:color="000000"/>
               <w:start w:val="single" w:sz="4" w:space="0" w:color="000000"/>
@@ -1460,7 +1460,7 @@
         </w:tc>
         <w:tc>
           <w:tcPr>
-            <w:tcW w:w="359" w:type="dxa"/>
+            <w:tcW w:w="358" w:type="dxa"/>
             <w:tcBorders>
               <w:top w:val="single" w:sz="4" w:space="0" w:color="000000"/>
               <w:start w:val="single" w:sz="4" w:space="0" w:color="000000"/>
@@ -1486,7 +1486,7 @@
         </w:tc>
         <w:tc>
           <w:tcPr>
-            <w:tcW w:w="440" w:type="dxa"/>
+            <w:tcW w:w="441" w:type="dxa"/>
             <w:tcBorders>
               <w:top w:val="single" w:sz="4" w:space="0" w:color="000000"/>
               <w:start w:val="single" w:sz="4" w:space="0" w:color="000000"/>
@@ -1564,7 +1564,7 @@
         </w:tc>
         <w:tc>
           <w:tcPr>
-            <w:tcW w:w="436" w:type="dxa"/>
+            <w:tcW w:w="435" w:type="dxa"/>
             <w:tcBorders>
               <w:top w:val="single" w:sz="4" w:space="0" w:color="000000"/>
               <w:start w:val="single" w:sz="4" w:space="0" w:color="000000"/>
@@ -1590,7 +1590,7 @@
         </w:tc>
         <w:tc>
           <w:tcPr>
-            <w:tcW w:w="440" w:type="dxa"/>
+            <w:tcW w:w="441" w:type="dxa"/>
             <w:tcBorders>
               <w:top w:val="single" w:sz="4" w:space="0" w:color="000000"/>
               <w:start w:val="single" w:sz="4" w:space="0" w:color="000000"/>
@@ -1642,7 +1642,7 @@
         </w:tc>
         <w:tc>
           <w:tcPr>
-            <w:tcW w:w="432" w:type="dxa"/>
+            <w:tcW w:w="431" w:type="dxa"/>
             <w:tcBorders>
               <w:top w:val="single" w:sz="4" w:space="0" w:color="000000"/>
               <w:start w:val="single" w:sz="4" w:space="0" w:color="000000"/>
@@ -1668,7 +1668,7 @@
         </w:tc>
         <w:tc>
           <w:tcPr>
-            <w:tcW w:w="440" w:type="dxa"/>
+            <w:tcW w:w="441" w:type="dxa"/>
             <w:tcBorders>
               <w:top w:val="single" w:sz="4" w:space="0" w:color="000000"/>
               <w:start w:val="single" w:sz="4" w:space="0" w:color="000000"/>
@@ -1779,7 +1779,7 @@
         </w:tc>
         <w:tc>
           <w:tcPr>
-            <w:tcW w:w="359" w:type="dxa"/>
+            <w:tcW w:w="358" w:type="dxa"/>
             <w:tcBorders>
               <w:top w:val="single" w:sz="4" w:space="0" w:color="000000"/>
               <w:start w:val="single" w:sz="4" w:space="0" w:color="000000"/>
@@ -1805,7 +1805,7 @@
         </w:tc>
         <w:tc>
           <w:tcPr>
-            <w:tcW w:w="440" w:type="dxa"/>
+            <w:tcW w:w="441" w:type="dxa"/>
             <w:tcBorders>
               <w:top w:val="single" w:sz="4" w:space="0" w:color="000000"/>
               <w:start w:val="single" w:sz="4" w:space="0" w:color="000000"/>
@@ -1883,7 +1883,7 @@
         </w:tc>
         <w:tc>
           <w:tcPr>
-            <w:tcW w:w="436" w:type="dxa"/>
+            <w:tcW w:w="435" w:type="dxa"/>
             <w:tcBorders>
               <w:top w:val="single" w:sz="4" w:space="0" w:color="000000"/>
               <w:start w:val="single" w:sz="4" w:space="0" w:color="000000"/>
@@ -1909,7 +1909,7 @@
         </w:tc>
         <w:tc>
           <w:tcPr>
-            <w:tcW w:w="440" w:type="dxa"/>
+            <w:tcW w:w="441" w:type="dxa"/>
             <w:tcBorders>
               <w:top w:val="single" w:sz="4" w:space="0" w:color="000000"/>
               <w:start w:val="single" w:sz="4" w:space="0" w:color="000000"/>
@@ -1961,7 +1961,7 @@
         </w:tc>
         <w:tc>
           <w:tcPr>
-            <w:tcW w:w="432" w:type="dxa"/>
+            <w:tcW w:w="431" w:type="dxa"/>
             <w:tcBorders>
               <w:top w:val="single" w:sz="4" w:space="0" w:color="000000"/>
               <w:start w:val="single" w:sz="4" w:space="0" w:color="000000"/>
@@ -1987,7 +1987,7 @@
         </w:tc>
         <w:tc>
           <w:tcPr>
-            <w:tcW w:w="440" w:type="dxa"/>
+            <w:tcW w:w="441" w:type="dxa"/>
             <w:tcBorders>
               <w:top w:val="single" w:sz="4" w:space="0" w:color="000000"/>
               <w:start w:val="single" w:sz="4" w:space="0" w:color="000000"/>
@@ -2098,7 +2098,7 @@
         </w:tc>
         <w:tc>
           <w:tcPr>
-            <w:tcW w:w="359" w:type="dxa"/>
+            <w:tcW w:w="358" w:type="dxa"/>
             <w:tcBorders>
               <w:top w:val="single" w:sz="4" w:space="0" w:color="000000"/>
               <w:start w:val="single" w:sz="4" w:space="0" w:color="000000"/>
@@ -2124,7 +2124,7 @@
         </w:tc>
         <w:tc>
           <w:tcPr>
-            <w:tcW w:w="440" w:type="dxa"/>
+            <w:tcW w:w="441" w:type="dxa"/>
             <w:tcBorders>
               <w:top w:val="single" w:sz="4" w:space="0" w:color="000000"/>
               <w:start w:val="single" w:sz="4" w:space="0" w:color="000000"/>
@@ -2202,7 +2202,7 @@
         </w:tc>
         <w:tc>
           <w:tcPr>
-            <w:tcW w:w="436" w:type="dxa"/>
+            <w:tcW w:w="435" w:type="dxa"/>
             <w:tcBorders>
               <w:top w:val="single" w:sz="4" w:space="0" w:color="000000"/>
               <w:start w:val="single" w:sz="4" w:space="0" w:color="000000"/>
@@ -2228,7 +2228,7 @@
         </w:tc>
         <w:tc>
           <w:tcPr>
-            <w:tcW w:w="440" w:type="dxa"/>
+            <w:tcW w:w="441" w:type="dxa"/>
             <w:tcBorders>
               <w:top w:val="single" w:sz="4" w:space="0" w:color="000000"/>
               <w:start w:val="single" w:sz="4" w:space="0" w:color="000000"/>
@@ -2280,7 +2280,7 @@
         </w:tc>
         <w:tc>
           <w:tcPr>
-            <w:tcW w:w="432" w:type="dxa"/>
+            <w:tcW w:w="431" w:type="dxa"/>
             <w:tcBorders>
               <w:top w:val="single" w:sz="4" w:space="0" w:color="000000"/>
               <w:start w:val="single" w:sz="4" w:space="0" w:color="000000"/>
@@ -2306,7 +2306,7 @@
         </w:tc>
         <w:tc>
           <w:tcPr>
-            <w:tcW w:w="440" w:type="dxa"/>
+            <w:tcW w:w="441" w:type="dxa"/>
             <w:tcBorders>
               <w:top w:val="single" w:sz="4" w:space="0" w:color="000000"/>
               <w:start w:val="single" w:sz="4" w:space="0" w:color="000000"/>
@@ -2417,7 +2417,7 @@
         </w:tc>
         <w:tc>
           <w:tcPr>
-            <w:tcW w:w="359" w:type="dxa"/>
+            <w:tcW w:w="358" w:type="dxa"/>
             <w:tcBorders>
               <w:top w:val="single" w:sz="4" w:space="0" w:color="000000"/>
               <w:start w:val="single" w:sz="4" w:space="0" w:color="000000"/>
@@ -2443,7 +2443,7 @@
         </w:tc>
         <w:tc>
           <w:tcPr>
-            <w:tcW w:w="440" w:type="dxa"/>
+            <w:tcW w:w="441" w:type="dxa"/>
             <w:tcBorders>
               <w:top w:val="single" w:sz="4" w:space="0" w:color="000000"/>
               <w:start w:val="single" w:sz="4" w:space="0" w:color="000000"/>
@@ -2521,7 +2521,7 @@
         </w:tc>
         <w:tc>
           <w:tcPr>
-            <w:tcW w:w="436" w:type="dxa"/>
+            <w:tcW w:w="435" w:type="dxa"/>
             <w:tcBorders>
               <w:top w:val="single" w:sz="4" w:space="0" w:color="000000"/>
               <w:start w:val="single" w:sz="4" w:space="0" w:color="000000"/>
@@ -2547,7 +2547,7 @@
         </w:tc>
         <w:tc>
           <w:tcPr>
-            <w:tcW w:w="440" w:type="dxa"/>
+            <w:tcW w:w="441" w:type="dxa"/>
             <w:tcBorders>
               <w:top w:val="single" w:sz="4" w:space="0" w:color="000000"/>
               <w:start w:val="single" w:sz="4" w:space="0" w:color="000000"/>
@@ -2599,7 +2599,7 @@
         </w:tc>
         <w:tc>
           <w:tcPr>
-            <w:tcW w:w="432" w:type="dxa"/>
+            <w:tcW w:w="431" w:type="dxa"/>
             <w:tcBorders>
               <w:top w:val="single" w:sz="4" w:space="0" w:color="000000"/>
               <w:start w:val="single" w:sz="4" w:space="0" w:color="000000"/>
@@ -2625,7 +2625,7 @@
         </w:tc>
         <w:tc>
           <w:tcPr>
-            <w:tcW w:w="440" w:type="dxa"/>
+            <w:tcW w:w="441" w:type="dxa"/>
             <w:tcBorders>
               <w:top w:val="single" w:sz="4" w:space="0" w:color="000000"/>
               <w:start w:val="single" w:sz="4" w:space="0" w:color="000000"/>
@@ -2736,7 +2736,7 @@
         </w:tc>
         <w:tc>
           <w:tcPr>
-            <w:tcW w:w="359" w:type="dxa"/>
+            <w:tcW w:w="358" w:type="dxa"/>
             <w:tcBorders>
               <w:top w:val="single" w:sz="4" w:space="0" w:color="000000"/>
               <w:start w:val="single" w:sz="4" w:space="0" w:color="000000"/>
@@ -2762,7 +2762,7 @@
         </w:tc>
         <w:tc>
           <w:tcPr>
-            <w:tcW w:w="440" w:type="dxa"/>
+            <w:tcW w:w="441" w:type="dxa"/>
             <w:tcBorders>
               <w:top w:val="single" w:sz="4" w:space="0" w:color="000000"/>
               <w:start w:val="single" w:sz="4" w:space="0" w:color="000000"/>
@@ -2840,7 +2840,7 @@
         </w:tc>
         <w:tc>
           <w:tcPr>
-            <w:tcW w:w="436" w:type="dxa"/>
+            <w:tcW w:w="435" w:type="dxa"/>
             <w:tcBorders>
               <w:top w:val="single" w:sz="4" w:space="0" w:color="000000"/>
               <w:start w:val="single" w:sz="4" w:space="0" w:color="000000"/>
@@ -2866,7 +2866,7 @@
         </w:tc>
         <w:tc>
           <w:tcPr>
-            <w:tcW w:w="440" w:type="dxa"/>
+            <w:tcW w:w="441" w:type="dxa"/>
             <w:tcBorders>
               <w:top w:val="single" w:sz="4" w:space="0" w:color="000000"/>
               <w:start w:val="single" w:sz="4" w:space="0" w:color="000000"/>
@@ -2918,7 +2918,7 @@
         </w:tc>
         <w:tc>
           <w:tcPr>
-            <w:tcW w:w="432" w:type="dxa"/>
+            <w:tcW w:w="431" w:type="dxa"/>
             <w:tcBorders>
               <w:top w:val="single" w:sz="4" w:space="0" w:color="000000"/>
               <w:start w:val="single" w:sz="4" w:space="0" w:color="000000"/>
@@ -2944,7 +2944,7 @@
         </w:tc>
         <w:tc>
           <w:tcPr>
-            <w:tcW w:w="440" w:type="dxa"/>
+            <w:tcW w:w="441" w:type="dxa"/>
             <w:tcBorders>
               <w:top w:val="single" w:sz="4" w:space="0" w:color="000000"/>
               <w:start w:val="single" w:sz="4" w:space="0" w:color="000000"/>
@@ -3055,7 +3055,7 @@
         </w:tc>
         <w:tc>
           <w:tcPr>
-            <w:tcW w:w="359" w:type="dxa"/>
+            <w:tcW w:w="358" w:type="dxa"/>
             <w:tcBorders>
               <w:top w:val="single" w:sz="4" w:space="0" w:color="000000"/>
               <w:start w:val="single" w:sz="4" w:space="0" w:color="000000"/>
@@ -3081,7 +3081,7 @@
         </w:tc>
         <w:tc>
           <w:tcPr>
-            <w:tcW w:w="440" w:type="dxa"/>
+            <w:tcW w:w="441" w:type="dxa"/>
             <w:tcBorders>
               <w:top w:val="single" w:sz="4" w:space="0" w:color="000000"/>
               <w:start w:val="single" w:sz="4" w:space="0" w:color="000000"/>
@@ -3159,7 +3159,7 @@
         </w:tc>
         <w:tc>
           <w:tcPr>
-            <w:tcW w:w="436" w:type="dxa"/>
+            <w:tcW w:w="435" w:type="dxa"/>
             <w:tcBorders>
               <w:top w:val="single" w:sz="4" w:space="0" w:color="000000"/>
               <w:start w:val="single" w:sz="4" w:space="0" w:color="000000"/>
@@ -3185,7 +3185,7 @@
         </w:tc>
         <w:tc>
           <w:tcPr>
-            <w:tcW w:w="440" w:type="dxa"/>
+            <w:tcW w:w="441" w:type="dxa"/>
             <w:tcBorders>
               <w:top w:val="single" w:sz="4" w:space="0" w:color="000000"/>
               <w:start w:val="single" w:sz="4" w:space="0" w:color="000000"/>
@@ -3237,7 +3237,7 @@
         </w:tc>
         <w:tc>
           <w:tcPr>
-            <w:tcW w:w="432" w:type="dxa"/>
+            <w:tcW w:w="431" w:type="dxa"/>
             <w:tcBorders>
               <w:top w:val="single" w:sz="4" w:space="0" w:color="000000"/>
               <w:start w:val="single" w:sz="4" w:space="0" w:color="000000"/>
@@ -3263,7 +3263,7 @@
         </w:tc>
         <w:tc>
           <w:tcPr>
-            <w:tcW w:w="440" w:type="dxa"/>
+            <w:tcW w:w="441" w:type="dxa"/>
             <w:tcBorders>
               <w:top w:val="single" w:sz="4" w:space="0" w:color="000000"/>
               <w:start w:val="single" w:sz="4" w:space="0" w:color="000000"/>
@@ -3378,7 +3378,7 @@
         </w:tc>
         <w:tc>
           <w:tcPr>
-            <w:tcW w:w="359" w:type="dxa"/>
+            <w:tcW w:w="358" w:type="dxa"/>
             <w:tcBorders>
               <w:top w:val="single" w:sz="4" w:space="0" w:color="000000"/>
               <w:start w:val="single" w:sz="4" w:space="0" w:color="000000"/>
@@ -3404,7 +3404,7 @@
         </w:tc>
         <w:tc>
           <w:tcPr>
-            <w:tcW w:w="440" w:type="dxa"/>
+            <w:tcW w:w="441" w:type="dxa"/>
             <w:tcBorders>
               <w:top w:val="single" w:sz="4" w:space="0" w:color="000000"/>
               <w:start w:val="single" w:sz="4" w:space="0" w:color="000000"/>
@@ -3482,7 +3482,7 @@
         </w:tc>
         <w:tc>
           <w:tcPr>
-            <w:tcW w:w="436" w:type="dxa"/>
+            <w:tcW w:w="435" w:type="dxa"/>
             <w:tcBorders>
               <w:top w:val="single" w:sz="4" w:space="0" w:color="000000"/>
               <w:start w:val="single" w:sz="4" w:space="0" w:color="000000"/>
@@ -3508,7 +3508,7 @@
         </w:tc>
         <w:tc>
           <w:tcPr>
-            <w:tcW w:w="440" w:type="dxa"/>
+            <w:tcW w:w="441" w:type="dxa"/>
             <w:tcBorders>
               <w:top w:val="single" w:sz="4" w:space="0" w:color="000000"/>
               <w:start w:val="single" w:sz="4" w:space="0" w:color="000000"/>
@@ -3560,7 +3560,7 @@
         </w:tc>
         <w:tc>
           <w:tcPr>
-            <w:tcW w:w="432" w:type="dxa"/>
+            <w:tcW w:w="431" w:type="dxa"/>
             <w:tcBorders>
               <w:top w:val="single" w:sz="4" w:space="0" w:color="000000"/>
               <w:start w:val="single" w:sz="4" w:space="0" w:color="000000"/>
@@ -3586,7 +3586,7 @@
         </w:tc>
         <w:tc>
           <w:tcPr>
-            <w:tcW w:w="440" w:type="dxa"/>
+            <w:tcW w:w="441" w:type="dxa"/>
             <w:tcBorders>
               <w:top w:val="single" w:sz="4" w:space="0" w:color="000000"/>
               <w:start w:val="single" w:sz="4" w:space="0" w:color="000000"/>
@@ -3921,12 +3921,12 @@
         <w:tblLook w:val="01e0" w:noHBand="0" w:noVBand="0" w:firstColumn="1" w:lastRow="1" w:lastColumn="1" w:firstRow="1"/>
       </w:tblPr>
       <w:tblGrid>
-        <w:gridCol w:w="1095"/>
-        <w:gridCol w:w="1877"/>
+        <w:gridCol w:w="1094"/>
+        <w:gridCol w:w="1878"/>
         <w:gridCol w:w="284"/>
         <w:gridCol w:w="2693"/>
-        <w:gridCol w:w="1572"/>
-        <w:gridCol w:w="1386"/>
+        <w:gridCol w:w="1571"/>
+        <w:gridCol w:w="1387"/>
         <w:gridCol w:w="1230"/>
       </w:tblGrid>
       <w:tr>
@@ -3935,7 +3935,7 @@
         </w:trPr>
         <w:tc>
           <w:tcPr>
-            <w:tcW w:w="1095" w:type="dxa"/>
+            <w:tcW w:w="1094" w:type="dxa"/>
             <w:vMerge w:val="restart"/>
             <w:tcBorders>
               <w:top w:val="single" w:sz="4" w:space="0" w:color="000000"/>
@@ -3962,7 +3962,7 @@
         </w:tc>
         <w:tc>
           <w:tcPr>
-            <w:tcW w:w="1877" w:type="dxa"/>
+            <w:tcW w:w="1878" w:type="dxa"/>
             <w:tcBorders>
               <w:top w:val="single" w:sz="4" w:space="0" w:color="000000"/>
               <w:bottom w:val="single" w:sz="4" w:space="0" w:color="000000"/>
@@ -4043,7 +4043,7 @@
         </w:tc>
         <w:tc>
           <w:tcPr>
-            <w:tcW w:w="1572" w:type="dxa"/>
+            <w:tcW w:w="1571" w:type="dxa"/>
             <w:vMerge w:val="restart"/>
             <w:tcBorders>
               <w:top w:val="single" w:sz="4" w:space="0" w:color="000000"/>
@@ -4071,7 +4071,7 @@
         </w:tc>
         <w:tc>
           <w:tcPr>
-            <w:tcW w:w="1386" w:type="dxa"/>
+            <w:tcW w:w="1387" w:type="dxa"/>
             <w:vMerge w:val="restart"/>
             <w:tcBorders>
               <w:top w:val="single" w:sz="4" w:space="0" w:color="000000"/>
@@ -4132,7 +4132,7 @@
         </w:trPr>
         <w:tc>
           <w:tcPr>
-            <w:tcW w:w="1095" w:type="dxa"/>
+            <w:tcW w:w="1094" w:type="dxa"/>
             <w:vMerge w:val="continue"/>
             <w:tcBorders>
               <w:top w:val="single" w:sz="4" w:space="0" w:color="000000"/>
@@ -4159,7 +4159,7 @@
         </w:tc>
         <w:tc>
           <w:tcPr>
-            <w:tcW w:w="1877" w:type="dxa"/>
+            <w:tcW w:w="1878" w:type="dxa"/>
             <w:tcBorders>
               <w:top w:val="single" w:sz="4" w:space="0" w:color="000000"/>
               <w:start w:val="single" w:sz="4" w:space="0" w:color="000000"/>
@@ -4243,7 +4243,7 @@
         </w:tc>
         <w:tc>
           <w:tcPr>
-            <w:tcW w:w="1572" w:type="dxa"/>
+            <w:tcW w:w="1571" w:type="dxa"/>
             <w:vMerge w:val="continue"/>
             <w:tcBorders>
               <w:top w:val="single" w:sz="4" w:space="0" w:color="000000"/>
@@ -4270,7 +4270,7 @@
         </w:tc>
         <w:tc>
           <w:tcPr>
-            <w:tcW w:w="1386" w:type="dxa"/>
+            <w:tcW w:w="1387" w:type="dxa"/>
             <w:vMerge w:val="continue"/>
             <w:tcBorders>
               <w:top w:val="single" w:sz="4" w:space="0" w:color="000000"/>
@@ -4329,7 +4329,7 @@
         </w:trPr>
         <w:tc>
           <w:tcPr>
-            <w:tcW w:w="1095" w:type="dxa"/>
+            <w:tcW w:w="1094" w:type="dxa"/>
             <w:vMerge w:val="continue"/>
             <w:tcBorders>
               <w:top w:val="single" w:sz="4" w:space="0" w:color="000000"/>
@@ -4355,7 +4355,7 @@
         </w:tc>
         <w:tc>
           <w:tcPr>
-            <w:tcW w:w="1877" w:type="dxa"/>
+            <w:tcW w:w="1878" w:type="dxa"/>
             <w:tcBorders>
               <w:top w:val="single" w:sz="4" w:space="0" w:color="000000"/>
             </w:tcBorders>
@@ -4434,7 +4434,7 @@
         </w:tc>
         <w:tc>
           <w:tcPr>
-            <w:tcW w:w="1572" w:type="dxa"/>
+            <w:tcW w:w="1571" w:type="dxa"/>
             <w:vMerge w:val="continue"/>
             <w:tcBorders>
               <w:top w:val="single" w:sz="4" w:space="0" w:color="000000"/>
@@ -4461,7 +4461,7 @@
         </w:tc>
         <w:tc>
           <w:tcPr>
-            <w:tcW w:w="1386" w:type="dxa"/>
+            <w:tcW w:w="1387" w:type="dxa"/>
             <w:vMerge w:val="continue"/>
             <w:tcBorders>
               <w:top w:val="single" w:sz="4" w:space="0" w:color="000000"/>
@@ -4573,7 +4573,7 @@
         </w:tc>
         <w:tc>
           <w:tcPr>
-            <w:tcW w:w="1572" w:type="dxa"/>
+            <w:tcW w:w="1571" w:type="dxa"/>
             <w:tcBorders>
               <w:top w:val="single" w:sz="4" w:space="0" w:color="000000"/>
               <w:start w:val="single" w:sz="4" w:space="0" w:color="000000"/>
@@ -4598,7 +4598,7 @@
         </w:tc>
         <w:tc>
           <w:tcPr>
-            <w:tcW w:w="1386" w:type="dxa"/>
+            <w:tcW w:w="1387" w:type="dxa"/>
             <w:tcBorders>
               <w:top w:val="single" w:sz="4" w:space="0" w:color="000000"/>
               <w:start w:val="single" w:sz="4" w:space="0" w:color="000000"/>
@@ -4706,7 +4706,7 @@
         </w:tc>
         <w:tc>
           <w:tcPr>
-            <w:tcW w:w="1572" w:type="dxa"/>
+            <w:tcW w:w="1571" w:type="dxa"/>
             <w:tcBorders>
               <w:top w:val="single" w:sz="4" w:space="0" w:color="000000"/>
               <w:start w:val="single" w:sz="4" w:space="0" w:color="000000"/>
@@ -4731,7 +4731,7 @@
         </w:tc>
         <w:tc>
           <w:tcPr>
-            <w:tcW w:w="1386" w:type="dxa"/>
+            <w:tcW w:w="1387" w:type="dxa"/>
             <w:tcBorders>
               <w:top w:val="single" w:sz="4" w:space="0" w:color="000000"/>
               <w:start w:val="single" w:sz="4" w:space="0" w:color="000000"/>
@@ -4839,7 +4839,7 @@
         </w:tc>
         <w:tc>
           <w:tcPr>
-            <w:tcW w:w="1572" w:type="dxa"/>
+            <w:tcW w:w="1571" w:type="dxa"/>
             <w:tcBorders>
               <w:top w:val="single" w:sz="4" w:space="0" w:color="000000"/>
               <w:start w:val="single" w:sz="4" w:space="0" w:color="000000"/>
@@ -4864,7 +4864,7 @@
         </w:tc>
         <w:tc>
           <w:tcPr>
-            <w:tcW w:w="1386" w:type="dxa"/>
+            <w:tcW w:w="1387" w:type="dxa"/>
             <w:tcBorders>
               <w:top w:val="single" w:sz="4" w:space="0" w:color="000000"/>
               <w:start w:val="single" w:sz="4" w:space="0" w:color="000000"/>
@@ -4954,16 +4954,7 @@
           <w:sz w:val="28"/>
           <w:szCs w:val="28"/>
         </w:rPr>
-        <w:t>Уфа 202</w:t>
-      </w:r>
-      <w:r>
-        <w:rPr>
-          <w:b/>
-          <w:bCs/>
-          <w:sz w:val="28"/>
-          <w:szCs w:val="28"/>
-        </w:rPr>
-        <w:t>5</w:t>
+        <w:t>Уфа 2025</w:t>
       </w:r>
       <w:r>
         <w:br w:type="page"/>
@@ -6343,499 +6334,795 @@
         <w:p>
           <w:pPr>
             <w:pStyle w:val="TOC1"/>
+            <w:widowControl/>
             <w:tabs>
               <w:tab w:val="clear" w:pos="480"/>
               <w:tab w:val="clear" w:pos="9911"/>
               <w:tab w:val="right" w:pos="9920" w:leader="dot"/>
             </w:tabs>
-            <w:rPr/>
+            <w:suppressAutoHyphens w:val="true"/>
+            <w:bidi w:val="0"/>
+            <w:spacing w:lineRule="auto" w:line="360"/>
+            <w:rPr>
+              <w:rFonts w:ascii="Times New Roman" w:hAnsi="Times New Roman" w:eastAsia="Times New Roman" w:cs="Times New Roman"/>
+              <w:color w:val="auto"/>
+              <w:kern w:val="0"/>
+              <w:sz w:val="28"/>
+              <w:szCs w:val="24"/>
+              <w:lang w:val="ru-RU" w:bidi="ar-SA"/>
+            </w:rPr>
           </w:pPr>
           <w:r>
             <w:fldChar w:fldCharType="begin"/>
           </w:r>
           <w:r>
             <w:rPr>
-              <w:webHidden/>
-              <w:rStyle w:val="IndexLink"/>
+              <w:sz w:val="28"/>
+              <w:kern w:val="0"/>
+              <w:szCs w:val="24"/>
+              <w:rFonts w:eastAsia="Times New Roman" w:cs="Times New Roman"/>
+              <w:color w:val="auto"/>
+              <w:lang w:val="ru-RU" w:bidi="ar-SA"/>
             </w:rPr>
             <w:instrText xml:space="preserve"> TOC \z \o "1-2" \u \h</w:instrText>
           </w:r>
           <w:r>
             <w:rPr>
-              <w:webHidden/>
-              <w:rStyle w:val="IndexLink"/>
+              <w:sz w:val="28"/>
+              <w:kern w:val="0"/>
+              <w:szCs w:val="24"/>
+              <w:rFonts w:eastAsia="Times New Roman" w:cs="Times New Roman"/>
+              <w:color w:val="auto"/>
+              <w:lang w:val="ru-RU" w:bidi="ar-SA"/>
             </w:rPr>
             <w:fldChar w:fldCharType="separate"/>
           </w:r>
-          <w:hyperlink w:anchor="__RefHeading___Toc4651_3549619164" w:tooltip="ВВЕДЕНИЕ">
-            <w:r>
-              <w:rPr>
-                <w:webHidden/>
-                <w:rStyle w:val="IndexLink"/>
-              </w:rPr>
-              <w:t>ВВЕДЕНИЕ</w:t>
-              <w:tab/>
-              <w:t>7</w:t>
-            </w:r>
-          </w:hyperlink>
+          <w:r>
+            <w:rPr>
+              <w:rFonts w:eastAsia="Times New Roman" w:cs="Times New Roman"/>
+              <w:color w:val="auto"/>
+              <w:kern w:val="0"/>
+              <w:sz w:val="28"/>
+              <w:szCs w:val="24"/>
+              <w:lang w:val="ru-RU" w:bidi="ar-SA"/>
+            </w:rPr>
+            <w:t>ВВЕДЕНИЕ</w:t>
+            <w:tab/>
+            <w:t>7</w:t>
+          </w:r>
         </w:p>
         <w:p>
           <w:pPr>
             <w:pStyle w:val="TOC1"/>
+            <w:widowControl/>
             <w:tabs>
               <w:tab w:val="clear" w:pos="480"/>
               <w:tab w:val="clear" w:pos="9911"/>
               <w:tab w:val="right" w:pos="9920" w:leader="dot"/>
             </w:tabs>
-            <w:rPr/>
+            <w:suppressAutoHyphens w:val="true"/>
+            <w:bidi w:val="0"/>
+            <w:spacing w:lineRule="auto" w:line="360"/>
+            <w:rPr>
+              <w:rFonts w:ascii="Times New Roman" w:hAnsi="Times New Roman" w:eastAsia="Times New Roman" w:cs="Times New Roman"/>
+              <w:color w:val="auto"/>
+              <w:kern w:val="0"/>
+              <w:sz w:val="28"/>
+              <w:szCs w:val="24"/>
+              <w:lang w:val="ru-RU" w:bidi="ar-SA"/>
+            </w:rPr>
           </w:pPr>
-          <w:hyperlink w:anchor="__RefHeading___Toc4653_3549619164" w:tooltip="Теоретические основы тайловых менеджеров и Wayland-экосистемы">
-            <w:r>
-              <w:rPr>
-                <w:webHidden/>
-                <w:rStyle w:val="IndexLink"/>
-              </w:rPr>
-              <w:t>1 Теоретические основы тайловых менеджеров и Wayland-экосистемы</w:t>
-              <w:tab/>
-              <w:t>9</w:t>
-            </w:r>
-          </w:hyperlink>
+          <w:r>
+            <w:rPr>
+              <w:rFonts w:eastAsia="Times New Roman" w:cs="Times New Roman"/>
+              <w:color w:val="auto"/>
+              <w:kern w:val="0"/>
+              <w:sz w:val="28"/>
+              <w:szCs w:val="24"/>
+              <w:lang w:val="ru-RU" w:bidi="ar-SA"/>
+            </w:rPr>
+            <w:t>1 Теоретические основы тайловых менеджеров и Wayland-экосистемы</w:t>
+            <w:tab/>
+            <w:t>9</w:t>
+          </w:r>
         </w:p>
         <w:p>
           <w:pPr>
             <w:pStyle w:val="TOC2"/>
+            <w:widowControl/>
             <w:tabs>
               <w:tab w:val="clear" w:pos="960"/>
               <w:tab w:val="clear" w:pos="9911"/>
               <w:tab w:val="right" w:pos="9920" w:leader="dot"/>
             </w:tabs>
-            <w:rPr/>
+            <w:suppressAutoHyphens w:val="true"/>
+            <w:bidi w:val="0"/>
+            <w:spacing w:lineRule="auto" w:line="360"/>
+            <w:rPr>
+              <w:rFonts w:ascii="Times New Roman" w:hAnsi="Times New Roman" w:eastAsia="Times New Roman" w:cs="Times New Roman"/>
+              <w:color w:val="auto"/>
+              <w:kern w:val="0"/>
+              <w:sz w:val="28"/>
+              <w:szCs w:val="24"/>
+              <w:lang w:val="ru-RU" w:bidi="ar-SA"/>
+            </w:rPr>
           </w:pPr>
-          <w:hyperlink w:anchor="__RefHeading___Toc5256_3549619164" w:tooltip="1.1 Эволюция оконных менеджеров: от stacking к tiling">
-            <w:r>
-              <w:rPr>
-                <w:webHidden/>
-                <w:rStyle w:val="IndexLink"/>
-              </w:rPr>
-              <w:t>1.1 Эволюция оконных менеджеров: от stacking к tiling</w:t>
-              <w:tab/>
-              <w:t>9</w:t>
-            </w:r>
-          </w:hyperlink>
+          <w:r>
+            <w:rPr>
+              <w:rFonts w:eastAsia="Times New Roman" w:cs="Times New Roman"/>
+              <w:color w:val="auto"/>
+              <w:kern w:val="0"/>
+              <w:sz w:val="28"/>
+              <w:szCs w:val="24"/>
+              <w:lang w:val="ru-RU" w:bidi="ar-SA"/>
+            </w:rPr>
+            <w:t>1.1 Эволюция оконных менеджеров: от stacking к tiling</w:t>
+            <w:tab/>
+            <w:t>9</w:t>
+          </w:r>
         </w:p>
         <w:p>
           <w:pPr>
             <w:pStyle w:val="TOC2"/>
+            <w:widowControl/>
             <w:tabs>
               <w:tab w:val="clear" w:pos="960"/>
               <w:tab w:val="clear" w:pos="9911"/>
               <w:tab w:val="right" w:pos="9920" w:leader="dot"/>
             </w:tabs>
-            <w:rPr/>
+            <w:suppressAutoHyphens w:val="true"/>
+            <w:bidi w:val="0"/>
+            <w:spacing w:lineRule="auto" w:line="360"/>
+            <w:rPr>
+              <w:rFonts w:ascii="Times New Roman" w:hAnsi="Times New Roman" w:eastAsia="Times New Roman" w:cs="Times New Roman"/>
+              <w:color w:val="auto"/>
+              <w:kern w:val="0"/>
+              <w:sz w:val="28"/>
+              <w:szCs w:val="24"/>
+              <w:lang w:val="ru-RU" w:bidi="ar-SA"/>
+            </w:rPr>
           </w:pPr>
-          <w:hyperlink w:anchor="__RefHeading___Toc1070_1469067327" w:tooltip=" 1.2 Wayland vs X11: архитектурный сдвиг в графической подсистеме Linux">
-            <w:r>
-              <w:rPr>
-                <w:webHidden/>
-                <w:rStyle w:val="IndexLink"/>
-              </w:rPr>
-              <w:t xml:space="preserve"> </w:t>
-            </w:r>
-            <w:r>
-              <w:rPr>
-                <w:rStyle w:val="IndexLink"/>
-              </w:rPr>
-              <w:t>1.2 Wayland vs X11: архитектурный сдвиг в графической подсистеме Linux</w:t>
-              <w:tab/>
-              <w:t>10</w:t>
-            </w:r>
-          </w:hyperlink>
+          <w:r>
+            <w:rPr>
+              <w:rFonts w:eastAsia="Times New Roman" w:cs="Times New Roman"/>
+              <w:color w:val="auto"/>
+              <w:kern w:val="0"/>
+              <w:sz w:val="28"/>
+              <w:szCs w:val="24"/>
+              <w:lang w:val="ru-RU" w:bidi="ar-SA"/>
+            </w:rPr>
+            <w:t xml:space="preserve"> </w:t>
+          </w:r>
+          <w:r>
+            <w:rPr>
+              <w:rFonts w:eastAsia="Times New Roman" w:cs="Times New Roman"/>
+              <w:color w:val="auto"/>
+              <w:kern w:val="0"/>
+              <w:sz w:val="28"/>
+              <w:szCs w:val="24"/>
+              <w:lang w:val="ru-RU" w:bidi="ar-SA"/>
+            </w:rPr>
+            <w:t>1.2 Wayland vs X11: архитектурный сдвиг в графической подсистеме Linux</w:t>
+            <w:tab/>
+            <w:t>10</w:t>
+          </w:r>
         </w:p>
         <w:p>
           <w:pPr>
             <w:pStyle w:val="TOC2"/>
+            <w:widowControl/>
             <w:tabs>
               <w:tab w:val="clear" w:pos="960"/>
               <w:tab w:val="clear" w:pos="9911"/>
               <w:tab w:val="right" w:pos="9920" w:leader="dot"/>
             </w:tabs>
-            <w:rPr/>
+            <w:suppressAutoHyphens w:val="true"/>
+            <w:bidi w:val="0"/>
+            <w:spacing w:lineRule="auto" w:line="360"/>
+            <w:rPr>
+              <w:rFonts w:ascii="Times New Roman" w:hAnsi="Times New Roman" w:eastAsia="Times New Roman" w:cs="Times New Roman"/>
+              <w:color w:val="auto"/>
+              <w:kern w:val="0"/>
+              <w:sz w:val="28"/>
+              <w:szCs w:val="24"/>
+              <w:lang w:val="ru-RU" w:bidi="ar-SA"/>
+            </w:rPr>
           </w:pPr>
-          <w:hyperlink w:anchor="__RefHeading___Toc1072_1469067327" w:tooltip="1.3 Hyprland: динамический тайлер нового поколения">
-            <w:r>
-              <w:rPr>
-                <w:webHidden/>
-                <w:rStyle w:val="IndexLink"/>
-              </w:rPr>
-              <w:t>1.3 Hyprland: динамический тайлер нового поколения</w:t>
-              <w:tab/>
-              <w:t>12</w:t>
-            </w:r>
-          </w:hyperlink>
+          <w:r>
+            <w:rPr>
+              <w:rFonts w:eastAsia="Times New Roman" w:cs="Times New Roman"/>
+              <w:color w:val="auto"/>
+              <w:kern w:val="0"/>
+              <w:sz w:val="28"/>
+              <w:szCs w:val="24"/>
+              <w:lang w:val="ru-RU" w:bidi="ar-SA"/>
+            </w:rPr>
+            <w:t>1.3 Hyprland: динамический тайлер нового поколения</w:t>
+            <w:tab/>
+            <w:t>12</w:t>
+          </w:r>
         </w:p>
         <w:p>
           <w:pPr>
             <w:pStyle w:val="TOC1"/>
+            <w:widowControl/>
             <w:tabs>
               <w:tab w:val="clear" w:pos="480"/>
               <w:tab w:val="clear" w:pos="9911"/>
               <w:tab w:val="right" w:pos="9920" w:leader="dot"/>
             </w:tabs>
-            <w:rPr/>
+            <w:suppressAutoHyphens w:val="true"/>
+            <w:bidi w:val="0"/>
+            <w:spacing w:lineRule="auto" w:line="360"/>
+            <w:rPr>
+              <w:rFonts w:ascii="Times New Roman" w:hAnsi="Times New Roman" w:eastAsia="Times New Roman" w:cs="Times New Roman"/>
+              <w:color w:val="auto"/>
+              <w:kern w:val="0"/>
+              <w:sz w:val="28"/>
+              <w:szCs w:val="24"/>
+              <w:lang w:val="ru-RU" w:bidi="ar-SA"/>
+            </w:rPr>
           </w:pPr>
-          <w:hyperlink w:anchor="__RefHeading___Toc4655_3549619164" w:tooltip="2 Архитектура пользовательской сборки на Arch Linux">
-            <w:r>
-              <w:rPr>
-                <w:webHidden/>
-                <w:rStyle w:val="IndexLink"/>
-              </w:rPr>
-              <w:t>2 Архитектура пользовательской сборки на Arch Linux</w:t>
-              <w:tab/>
-              <w:t>14</w:t>
-            </w:r>
-          </w:hyperlink>
+          <w:r>
+            <w:rPr>
+              <w:rFonts w:eastAsia="Times New Roman" w:cs="Times New Roman"/>
+              <w:color w:val="auto"/>
+              <w:kern w:val="0"/>
+              <w:sz w:val="28"/>
+              <w:szCs w:val="24"/>
+              <w:lang w:val="ru-RU" w:bidi="ar-SA"/>
+            </w:rPr>
+            <w:t>2 Архитектура пользовательской сборки на Arch Linux</w:t>
+            <w:tab/>
+            <w:t>14</w:t>
+          </w:r>
         </w:p>
         <w:p>
           <w:pPr>
             <w:pStyle w:val="TOC2"/>
+            <w:widowControl/>
             <w:tabs>
               <w:tab w:val="clear" w:pos="960"/>
               <w:tab w:val="clear" w:pos="9911"/>
               <w:tab w:val="right" w:pos="9920" w:leader="dot"/>
             </w:tabs>
-            <w:rPr/>
+            <w:suppressAutoHyphens w:val="true"/>
+            <w:bidi w:val="0"/>
+            <w:spacing w:lineRule="auto" w:line="360"/>
+            <w:rPr>
+              <w:rFonts w:ascii="Times New Roman" w:hAnsi="Times New Roman" w:eastAsia="Times New Roman" w:cs="Times New Roman"/>
+              <w:color w:val="auto"/>
+              <w:kern w:val="0"/>
+              <w:sz w:val="28"/>
+              <w:szCs w:val="24"/>
+              <w:lang w:val="ru-RU" w:bidi="ar-SA"/>
+            </w:rPr>
           </w:pPr>
-          <w:hyperlink w:anchor="__RefHeading___Toc1074_1469067327" w:tooltip="2.1 Почему Arch и почему Wayland?">
-            <w:r>
-              <w:rPr>
-                <w:webHidden/>
-                <w:rStyle w:val="IndexLink"/>
-              </w:rPr>
-              <w:t>2.1 Почему Arch и почему Wayland?</w:t>
-              <w:tab/>
-              <w:t>14</w:t>
-            </w:r>
-          </w:hyperlink>
+          <w:r>
+            <w:rPr>
+              <w:rFonts w:eastAsia="Times New Roman" w:cs="Times New Roman"/>
+              <w:color w:val="auto"/>
+              <w:kern w:val="0"/>
+              <w:sz w:val="28"/>
+              <w:szCs w:val="24"/>
+              <w:lang w:val="ru-RU" w:bidi="ar-SA"/>
+            </w:rPr>
+            <w:t>2.1 Почему Arch и почему Wayland?</w:t>
+            <w:tab/>
+            <w:t>14</w:t>
+          </w:r>
         </w:p>
         <w:p>
           <w:pPr>
             <w:pStyle w:val="TOC2"/>
+            <w:widowControl/>
             <w:tabs>
               <w:tab w:val="clear" w:pos="960"/>
               <w:tab w:val="clear" w:pos="9911"/>
               <w:tab w:val="right" w:pos="9920" w:leader="dot"/>
             </w:tabs>
-            <w:rPr/>
+            <w:suppressAutoHyphens w:val="true"/>
+            <w:bidi w:val="0"/>
+            <w:spacing w:lineRule="auto" w:line="360"/>
+            <w:rPr>
+              <w:rFonts w:ascii="Times New Roman" w:hAnsi="Times New Roman" w:eastAsia="Times New Roman" w:cs="Times New Roman"/>
+              <w:color w:val="auto"/>
+              <w:kern w:val="0"/>
+              <w:sz w:val="28"/>
+              <w:szCs w:val="24"/>
+              <w:lang w:val="ru-RU" w:bidi="ar-SA"/>
+            </w:rPr>
           </w:pPr>
-          <w:hyperlink w:anchor="__RefHeading___Toc4657_3549619164" w:tooltip=" 2.2 Режим работы компьютера">
-            <w:r>
-              <w:rPr>
-                <w:webHidden/>
-                <w:rStyle w:val="IndexLink"/>
-              </w:rPr>
-              <w:t xml:space="preserve"> </w:t>
-            </w:r>
-            <w:r>
-              <w:rPr>
-                <w:rStyle w:val="IndexLink"/>
-              </w:rPr>
-              <w:t>2.2 Режим работы компьютера</w:t>
-              <w:tab/>
-              <w:t>14</w:t>
-            </w:r>
-          </w:hyperlink>
+          <w:r>
+            <w:rPr>
+              <w:rFonts w:eastAsia="Times New Roman" w:cs="Times New Roman"/>
+              <w:color w:val="auto"/>
+              <w:kern w:val="0"/>
+              <w:sz w:val="28"/>
+              <w:szCs w:val="24"/>
+              <w:lang w:val="ru-RU" w:bidi="ar-SA"/>
+            </w:rPr>
+            <w:t xml:space="preserve"> </w:t>
+          </w:r>
+          <w:r>
+            <w:rPr>
+              <w:rFonts w:eastAsia="Times New Roman" w:cs="Times New Roman"/>
+              <w:color w:val="auto"/>
+              <w:kern w:val="0"/>
+              <w:sz w:val="28"/>
+              <w:szCs w:val="24"/>
+              <w:lang w:val="ru-RU" w:bidi="ar-SA"/>
+            </w:rPr>
+            <w:t>2.2 Режим работы компьютера</w:t>
+            <w:tab/>
+            <w:t>14</w:t>
+          </w:r>
         </w:p>
         <w:p>
           <w:pPr>
             <w:pStyle w:val="TOC2"/>
+            <w:widowControl/>
             <w:tabs>
               <w:tab w:val="clear" w:pos="960"/>
               <w:tab w:val="clear" w:pos="9911"/>
               <w:tab w:val="right" w:pos="9920" w:leader="dot"/>
             </w:tabs>
-            <w:rPr/>
+            <w:suppressAutoHyphens w:val="true"/>
+            <w:bidi w:val="0"/>
+            <w:spacing w:lineRule="auto" w:line="360"/>
+            <w:rPr>
+              <w:rFonts w:ascii="Times New Roman" w:hAnsi="Times New Roman" w:eastAsia="Times New Roman" w:cs="Times New Roman"/>
+              <w:color w:val="auto"/>
+              <w:kern w:val="0"/>
+              <w:sz w:val="28"/>
+              <w:szCs w:val="24"/>
+              <w:lang w:val="ru-RU" w:bidi="ar-SA"/>
+            </w:rPr>
           </w:pPr>
-          <w:hyperlink w:anchor="__RefHeading___Toc1076_1469067327" w:tooltip="2.3 Принципы проектирования конфигурации">
-            <w:r>
-              <w:rPr>
-                <w:webHidden/>
-                <w:rStyle w:val="IndexLink"/>
-              </w:rPr>
-              <w:t>2.3 Принципы проектирования конфигурации</w:t>
-              <w:tab/>
-              <w:t>15</w:t>
-            </w:r>
-          </w:hyperlink>
+          <w:r>
+            <w:rPr>
+              <w:rFonts w:eastAsia="Times New Roman" w:cs="Times New Roman"/>
+              <w:color w:val="auto"/>
+              <w:kern w:val="0"/>
+              <w:sz w:val="28"/>
+              <w:szCs w:val="24"/>
+              <w:lang w:val="ru-RU" w:bidi="ar-SA"/>
+            </w:rPr>
+            <w:t>2.3 Принципы проектирования конфигурации</w:t>
+            <w:tab/>
+            <w:t>15</w:t>
+          </w:r>
         </w:p>
         <w:p>
           <w:pPr>
             <w:pStyle w:val="TOC1"/>
+            <w:widowControl/>
             <w:tabs>
               <w:tab w:val="clear" w:pos="480"/>
               <w:tab w:val="clear" w:pos="9911"/>
               <w:tab w:val="right" w:pos="9920" w:leader="dot"/>
             </w:tabs>
-            <w:rPr/>
+            <w:suppressAutoHyphens w:val="true"/>
+            <w:bidi w:val="0"/>
+            <w:spacing w:lineRule="auto" w:line="360"/>
+            <w:rPr>
+              <w:rFonts w:ascii="Times New Roman" w:hAnsi="Times New Roman" w:eastAsia="Times New Roman" w:cs="Times New Roman"/>
+              <w:color w:val="auto"/>
+              <w:kern w:val="0"/>
+              <w:sz w:val="28"/>
+              <w:szCs w:val="24"/>
+              <w:lang w:val="ru-RU" w:bidi="ar-SA"/>
+            </w:rPr>
           </w:pPr>
-          <w:hyperlink w:anchor="__RefHeading___Toc4659_3549619164" w:tooltip="3 Конфигурация Hyprland: анализ и особенности">
-            <w:r>
-              <w:rPr>
-                <w:webHidden/>
-                <w:rStyle w:val="IndexLink"/>
-              </w:rPr>
-              <w:t>3 Конфигурация Hyprland: анализ и особенности</w:t>
-              <w:tab/>
-              <w:t>17</w:t>
-            </w:r>
-          </w:hyperlink>
+          <w:r>
+            <w:rPr>
+              <w:rFonts w:eastAsia="Times New Roman" w:cs="Times New Roman"/>
+              <w:color w:val="auto"/>
+              <w:kern w:val="0"/>
+              <w:sz w:val="28"/>
+              <w:szCs w:val="24"/>
+              <w:lang w:val="ru-RU" w:bidi="ar-SA"/>
+            </w:rPr>
+            <w:t>3 Конфигурация Hyprland: анализ и особенности</w:t>
+            <w:tab/>
+            <w:t>17</w:t>
+          </w:r>
         </w:p>
         <w:p>
           <w:pPr>
             <w:pStyle w:val="TOC2"/>
+            <w:widowControl/>
             <w:tabs>
               <w:tab w:val="clear" w:pos="960"/>
               <w:tab w:val="clear" w:pos="9911"/>
               <w:tab w:val="right" w:pos="9920" w:leader="dot"/>
             </w:tabs>
-            <w:rPr/>
+            <w:suppressAutoHyphens w:val="true"/>
+            <w:bidi w:val="0"/>
+            <w:spacing w:lineRule="auto" w:line="360"/>
+            <w:rPr>
+              <w:rFonts w:ascii="Times New Roman" w:hAnsi="Times New Roman" w:eastAsia="Times New Roman" w:cs="Times New Roman"/>
+              <w:color w:val="auto"/>
+              <w:kern w:val="0"/>
+              <w:sz w:val="28"/>
+              <w:szCs w:val="24"/>
+              <w:lang w:val="ru-RU" w:bidi="ar-SA"/>
+            </w:rPr>
           </w:pPr>
-          <w:hyperlink w:anchor="__RefHeading___Toc1078_1469067327" w:tooltip=" 3.1 Мониторы и рабочие пространства — логика разделения">
-            <w:r>
-              <w:rPr>
-                <w:webHidden/>
-                <w:rStyle w:val="IndexLink"/>
-              </w:rPr>
-              <w:t xml:space="preserve"> </w:t>
-            </w:r>
-            <w:r>
-              <w:rPr>
-                <w:rStyle w:val="IndexLink"/>
-              </w:rPr>
-              <w:t>3.1 Мониторы и рабочие пространства — логика разделения</w:t>
-              <w:tab/>
-              <w:t>17</w:t>
-            </w:r>
-          </w:hyperlink>
+          <w:r>
+            <w:rPr>
+              <w:rFonts w:eastAsia="Times New Roman" w:cs="Times New Roman"/>
+              <w:color w:val="auto"/>
+              <w:kern w:val="0"/>
+              <w:sz w:val="28"/>
+              <w:szCs w:val="24"/>
+              <w:lang w:val="ru-RU" w:bidi="ar-SA"/>
+            </w:rPr>
+            <w:t xml:space="preserve"> </w:t>
+          </w:r>
+          <w:r>
+            <w:rPr>
+              <w:rFonts w:eastAsia="Times New Roman" w:cs="Times New Roman"/>
+              <w:color w:val="auto"/>
+              <w:kern w:val="0"/>
+              <w:sz w:val="28"/>
+              <w:szCs w:val="24"/>
+              <w:lang w:val="ru-RU" w:bidi="ar-SA"/>
+            </w:rPr>
+            <w:t>3.1 Мониторы и рабочие пространства — логика разделения</w:t>
+            <w:tab/>
+            <w:t>17</w:t>
+          </w:r>
         </w:p>
         <w:p>
           <w:pPr>
             <w:pStyle w:val="TOC2"/>
+            <w:widowControl/>
             <w:tabs>
               <w:tab w:val="clear" w:pos="960"/>
               <w:tab w:val="clear" w:pos="9911"/>
               <w:tab w:val="right" w:pos="9920" w:leader="dot"/>
             </w:tabs>
-            <w:rPr/>
+            <w:suppressAutoHyphens w:val="true"/>
+            <w:bidi w:val="0"/>
+            <w:spacing w:lineRule="auto" w:line="360"/>
+            <w:rPr>
+              <w:rFonts w:ascii="Times New Roman" w:hAnsi="Times New Roman" w:eastAsia="Times New Roman" w:cs="Times New Roman"/>
+              <w:color w:val="auto"/>
+              <w:kern w:val="0"/>
+              <w:sz w:val="28"/>
+              <w:szCs w:val="24"/>
+              <w:lang w:val="ru-RU" w:bidi="ar-SA"/>
+            </w:rPr>
           </w:pPr>
-          <w:hyperlink w:anchor="__RefHeading___Toc1080_1469067327" w:tooltip="3.2. Управление окнами: dwindle + pseudotile">
-            <w:r>
-              <w:rPr>
-                <w:webHidden/>
-                <w:rStyle w:val="IndexLink"/>
-              </w:rPr>
-              <w:t>3.2. Управление окнами: dwindle + pseudotile</w:t>
-              <w:tab/>
-              <w:t>18</w:t>
-            </w:r>
-          </w:hyperlink>
+          <w:r>
+            <w:rPr>
+              <w:rFonts w:eastAsia="Times New Roman" w:cs="Times New Roman"/>
+              <w:color w:val="auto"/>
+              <w:kern w:val="0"/>
+              <w:sz w:val="28"/>
+              <w:szCs w:val="24"/>
+              <w:lang w:val="ru-RU" w:bidi="ar-SA"/>
+            </w:rPr>
+            <w:t>3.2. Управление окнами: dwindle + pseudotile</w:t>
+            <w:tab/>
+            <w:t>18</w:t>
+          </w:r>
         </w:p>
         <w:p>
           <w:pPr>
             <w:pStyle w:val="TOC2"/>
+            <w:widowControl/>
             <w:tabs>
               <w:tab w:val="clear" w:pos="960"/>
               <w:tab w:val="clear" w:pos="9911"/>
               <w:tab w:val="right" w:pos="9920" w:leader="dot"/>
             </w:tabs>
-            <w:rPr/>
+            <w:suppressAutoHyphens w:val="true"/>
+            <w:bidi w:val="0"/>
+            <w:spacing w:lineRule="auto" w:line="360"/>
+            <w:rPr>
+              <w:rFonts w:ascii="Times New Roman" w:hAnsi="Times New Roman" w:eastAsia="Times New Roman" w:cs="Times New Roman"/>
+              <w:color w:val="auto"/>
+              <w:kern w:val="0"/>
+              <w:sz w:val="28"/>
+              <w:szCs w:val="24"/>
+              <w:lang w:val="ru-RU" w:bidi="ar-SA"/>
+            </w:rPr>
           </w:pPr>
-          <w:hyperlink w:anchor="__RefHeading___Toc1082_1469067327" w:tooltip="3.3. Внешний вид: не просто «красиво», а функционально">
-            <w:r>
-              <w:rPr>
-                <w:webHidden/>
-                <w:rStyle w:val="IndexLink"/>
-              </w:rPr>
-              <w:t>3.3. Внешний вид: не просто «красиво», а функционально</w:t>
-              <w:tab/>
-              <w:t>19</w:t>
-            </w:r>
-          </w:hyperlink>
+          <w:r>
+            <w:rPr>
+              <w:rFonts w:eastAsia="Times New Roman" w:cs="Times New Roman"/>
+              <w:color w:val="auto"/>
+              <w:kern w:val="0"/>
+              <w:sz w:val="28"/>
+              <w:szCs w:val="24"/>
+              <w:lang w:val="ru-RU" w:bidi="ar-SA"/>
+            </w:rPr>
+            <w:t>3.3. Внешний вид: не просто «красиво», а функционально</w:t>
+            <w:tab/>
+            <w:t>19</w:t>
+          </w:r>
         </w:p>
         <w:p>
           <w:pPr>
             <w:pStyle w:val="TOC2"/>
+            <w:widowControl/>
             <w:tabs>
               <w:tab w:val="clear" w:pos="960"/>
               <w:tab w:val="clear" w:pos="9911"/>
               <w:tab w:val="right" w:pos="9920" w:leader="dot"/>
             </w:tabs>
-            <w:rPr/>
+            <w:suppressAutoHyphens w:val="true"/>
+            <w:bidi w:val="0"/>
+            <w:spacing w:lineRule="auto" w:line="360"/>
+            <w:rPr>
+              <w:rFonts w:ascii="Times New Roman" w:hAnsi="Times New Roman" w:eastAsia="Times New Roman" w:cs="Times New Roman"/>
+              <w:color w:val="auto"/>
+              <w:kern w:val="0"/>
+              <w:sz w:val="28"/>
+              <w:szCs w:val="24"/>
+              <w:lang w:val="ru-RU" w:bidi="ar-SA"/>
+            </w:rPr>
           </w:pPr>
-          <w:hyperlink w:anchor="__RefHeading___Toc1084_1469067327" w:tooltip="3.4. Автозапуск: только то, что нужно">
-            <w:r>
-              <w:rPr>
-                <w:webHidden/>
-                <w:rStyle w:val="IndexLink"/>
-              </w:rPr>
-              <w:t>3.4. Автозапуск: только то, что нужно</w:t>
-              <w:tab/>
-              <w:t>19</w:t>
-            </w:r>
-          </w:hyperlink>
+          <w:r>
+            <w:rPr>
+              <w:rFonts w:eastAsia="Times New Roman" w:cs="Times New Roman"/>
+              <w:color w:val="auto"/>
+              <w:kern w:val="0"/>
+              <w:sz w:val="28"/>
+              <w:szCs w:val="24"/>
+              <w:lang w:val="ru-RU" w:bidi="ar-SA"/>
+            </w:rPr>
+            <w:t>3.4. Автозапуск: только то, что нужно</w:t>
+            <w:tab/>
+            <w:t>19</w:t>
+          </w:r>
         </w:p>
         <w:p>
           <w:pPr>
             <w:pStyle w:val="TOC2"/>
+            <w:widowControl/>
             <w:tabs>
               <w:tab w:val="clear" w:pos="960"/>
               <w:tab w:val="clear" w:pos="9911"/>
               <w:tab w:val="right" w:pos="9920" w:leader="dot"/>
             </w:tabs>
-            <w:rPr/>
+            <w:suppressAutoHyphens w:val="true"/>
+            <w:bidi w:val="0"/>
+            <w:spacing w:lineRule="auto" w:line="360"/>
+            <w:rPr>
+              <w:rFonts w:ascii="Times New Roman" w:hAnsi="Times New Roman" w:eastAsia="Times New Roman" w:cs="Times New Roman"/>
+              <w:color w:val="auto"/>
+              <w:kern w:val="0"/>
+              <w:sz w:val="28"/>
+              <w:szCs w:val="24"/>
+              <w:lang w:val="ru-RU" w:bidi="ar-SA"/>
+            </w:rPr>
           </w:pPr>
-          <w:hyperlink w:anchor="__RefHeading___Toc1086_1469067327" w:tooltip="3.5. Правила для окон — автоматизация повседневных задач">
-            <w:r>
-              <w:rPr>
-                <w:webHidden/>
-                <w:rStyle w:val="IndexLink"/>
-              </w:rPr>
-              <w:t>3.5. Правила для окон — автоматизация повседневных задач</w:t>
-              <w:tab/>
-              <w:t>20</w:t>
-            </w:r>
-          </w:hyperlink>
+          <w:r>
+            <w:rPr>
+              <w:rFonts w:eastAsia="Times New Roman" w:cs="Times New Roman"/>
+              <w:color w:val="auto"/>
+              <w:kern w:val="0"/>
+              <w:sz w:val="28"/>
+              <w:szCs w:val="24"/>
+              <w:lang w:val="ru-RU" w:bidi="ar-SA"/>
+            </w:rPr>
+            <w:t>3.5. Правила для окон — автоматизация повседневных задач</w:t>
+            <w:tab/>
+            <w:t>20</w:t>
+          </w:r>
         </w:p>
         <w:p>
           <w:pPr>
             <w:pStyle w:val="TOC1"/>
+            <w:widowControl/>
             <w:tabs>
               <w:tab w:val="clear" w:pos="480"/>
               <w:tab w:val="clear" w:pos="9911"/>
               <w:tab w:val="right" w:pos="9920" w:leader="dot"/>
             </w:tabs>
-            <w:rPr/>
+            <w:suppressAutoHyphens w:val="true"/>
+            <w:bidi w:val="0"/>
+            <w:spacing w:lineRule="auto" w:line="360"/>
+            <w:rPr>
+              <w:rFonts w:ascii="Times New Roman" w:hAnsi="Times New Roman" w:eastAsia="Times New Roman" w:cs="Times New Roman"/>
+              <w:color w:val="auto"/>
+              <w:kern w:val="0"/>
+              <w:sz w:val="28"/>
+              <w:szCs w:val="24"/>
+              <w:lang w:val="ru-RU" w:bidi="ar-SA"/>
+            </w:rPr>
           </w:pPr>
-          <w:hyperlink w:anchor="__RefHeading___Toc1425_2552037821" w:tooltip="4. Настройка Waybar: функциональность и дизайн">
-            <w:r>
-              <w:rPr>
-                <w:webHidden/>
-                <w:rStyle w:val="IndexLink"/>
-              </w:rPr>
-              <w:t>4. Настройка Waybar: функциональность и дизайн</w:t>
-              <w:tab/>
-              <w:t>22</w:t>
-            </w:r>
-          </w:hyperlink>
+          <w:r>
+            <w:rPr>
+              <w:rFonts w:eastAsia="Times New Roman" w:cs="Times New Roman"/>
+              <w:color w:val="auto"/>
+              <w:kern w:val="0"/>
+              <w:sz w:val="28"/>
+              <w:szCs w:val="24"/>
+              <w:lang w:val="ru-RU" w:bidi="ar-SA"/>
+            </w:rPr>
+            <w:t>4. Настройка Waybar: функциональность и дизайн</w:t>
+            <w:tab/>
+            <w:t>22</w:t>
+          </w:r>
         </w:p>
         <w:p>
           <w:pPr>
             <w:pStyle w:val="TOC2"/>
+            <w:widowControl/>
             <w:tabs>
               <w:tab w:val="clear" w:pos="960"/>
               <w:tab w:val="clear" w:pos="9911"/>
               <w:tab w:val="right" w:pos="9920" w:leader="dot"/>
             </w:tabs>
-            <w:rPr/>
+            <w:suppressAutoHyphens w:val="true"/>
+            <w:bidi w:val="0"/>
+            <w:spacing w:lineRule="auto" w:line="360"/>
+            <w:rPr>
+              <w:rFonts w:ascii="Times New Roman" w:hAnsi="Times New Roman" w:eastAsia="Times New Roman" w:cs="Times New Roman"/>
+              <w:color w:val="auto"/>
+              <w:kern w:val="0"/>
+              <w:sz w:val="28"/>
+              <w:szCs w:val="24"/>
+              <w:lang w:val="ru-RU" w:bidi="ar-SA"/>
+            </w:rPr>
           </w:pPr>
-          <w:hyperlink w:anchor="__RefHeading___Toc1427_2552037821" w:tooltip="4.1. Почему Waybar, а не что-то другое?">
-            <w:r>
-              <w:rPr>
-                <w:webHidden/>
-                <w:rStyle w:val="IndexLink"/>
-              </w:rPr>
-              <w:t>4.1. Почему Waybar, а не что-то другое?</w:t>
-              <w:tab/>
-              <w:t>22</w:t>
-            </w:r>
-          </w:hyperlink>
+          <w:r>
+            <w:rPr>
+              <w:rFonts w:eastAsia="Times New Roman" w:cs="Times New Roman"/>
+              <w:color w:val="auto"/>
+              <w:kern w:val="0"/>
+              <w:sz w:val="28"/>
+              <w:szCs w:val="24"/>
+              <w:lang w:val="ru-RU" w:bidi="ar-SA"/>
+            </w:rPr>
+            <w:t>4.1. Почему Waybar, а не что-то другое?</w:t>
+            <w:tab/>
+            <w:t>22</w:t>
+          </w:r>
         </w:p>
         <w:p>
           <w:pPr>
             <w:pStyle w:val="TOC2"/>
+            <w:widowControl/>
             <w:tabs>
               <w:tab w:val="clear" w:pos="960"/>
               <w:tab w:val="clear" w:pos="9911"/>
               <w:tab w:val="right" w:pos="9920" w:leader="dot"/>
             </w:tabs>
-            <w:rPr/>
+            <w:suppressAutoHyphens w:val="true"/>
+            <w:bidi w:val="0"/>
+            <w:spacing w:lineRule="auto" w:line="360"/>
+            <w:rPr>
+              <w:rFonts w:ascii="Times New Roman" w:hAnsi="Times New Roman" w:eastAsia="Times New Roman" w:cs="Times New Roman"/>
+              <w:color w:val="auto"/>
+              <w:kern w:val="0"/>
+              <w:sz w:val="28"/>
+              <w:szCs w:val="24"/>
+              <w:lang w:val="ru-RU" w:bidi="ar-SA"/>
+            </w:rPr>
           </w:pPr>
-          <w:hyperlink w:anchor="__RefHeading___Toc1429_2552037821" w:tooltip="4.2. Структура панели: лево — центр — право">
-            <w:r>
-              <w:rPr>
-                <w:webHidden/>
-                <w:rStyle w:val="IndexLink"/>
-              </w:rPr>
-              <w:t>4.2. Структура панели: лево — центр — право</w:t>
-              <w:tab/>
-              <w:t>22</w:t>
-            </w:r>
-          </w:hyperlink>
+          <w:r>
+            <w:rPr>
+              <w:rFonts w:eastAsia="Times New Roman" w:cs="Times New Roman"/>
+              <w:color w:val="auto"/>
+              <w:kern w:val="0"/>
+              <w:sz w:val="28"/>
+              <w:szCs w:val="24"/>
+              <w:lang w:val="ru-RU" w:bidi="ar-SA"/>
+            </w:rPr>
+            <w:t>4.2. Структура панели: лево — центр — право</w:t>
+            <w:tab/>
+            <w:t>22</w:t>
+          </w:r>
         </w:p>
         <w:p>
           <w:pPr>
             <w:pStyle w:val="TOC2"/>
+            <w:widowControl/>
             <w:tabs>
               <w:tab w:val="clear" w:pos="960"/>
               <w:tab w:val="clear" w:pos="9911"/>
               <w:tab w:val="right" w:pos="9920" w:leader="dot"/>
             </w:tabs>
-            <w:rPr/>
+            <w:suppressAutoHyphens w:val="true"/>
+            <w:bidi w:val="0"/>
+            <w:spacing w:lineRule="auto" w:line="360"/>
+            <w:rPr>
+              <w:rFonts w:ascii="Times New Roman" w:hAnsi="Times New Roman" w:eastAsia="Times New Roman" w:cs="Times New Roman"/>
+              <w:color w:val="auto"/>
+              <w:kern w:val="0"/>
+              <w:sz w:val="28"/>
+              <w:szCs w:val="24"/>
+              <w:lang w:val="ru-RU" w:bidi="ar-SA"/>
+            </w:rPr>
           </w:pPr>
-          <w:hyperlink w:anchor="__RefHeading___Toc1431_2552037821" w:tooltip="4.3. Интерактивность: панель как пульт">
-            <w:r>
-              <w:rPr>
-                <w:webHidden/>
-                <w:rStyle w:val="IndexLink"/>
-              </w:rPr>
-              <w:t>4.3. Интерактивность: панель как пульт</w:t>
-              <w:tab/>
-              <w:t>23</w:t>
-            </w:r>
-          </w:hyperlink>
+          <w:r>
+            <w:rPr>
+              <w:rFonts w:eastAsia="Times New Roman" w:cs="Times New Roman"/>
+              <w:color w:val="auto"/>
+              <w:kern w:val="0"/>
+              <w:sz w:val="28"/>
+              <w:szCs w:val="24"/>
+              <w:lang w:val="ru-RU" w:bidi="ar-SA"/>
+            </w:rPr>
+            <w:t>4.3. Интерактивность: панель как пульт</w:t>
+            <w:tab/>
+            <w:t>23</w:t>
+          </w:r>
         </w:p>
         <w:p>
           <w:pPr>
             <w:pStyle w:val="TOC2"/>
+            <w:widowControl/>
             <w:tabs>
               <w:tab w:val="clear" w:pos="960"/>
               <w:tab w:val="clear" w:pos="9911"/>
               <w:tab w:val="right" w:pos="9920" w:leader="dot"/>
             </w:tabs>
-            <w:rPr/>
+            <w:suppressAutoHyphens w:val="true"/>
+            <w:bidi w:val="0"/>
+            <w:spacing w:lineRule="auto" w:line="360"/>
+            <w:rPr>
+              <w:rFonts w:ascii="Times New Roman" w:hAnsi="Times New Roman" w:eastAsia="Times New Roman" w:cs="Times New Roman"/>
+              <w:color w:val="auto"/>
+              <w:kern w:val="0"/>
+              <w:sz w:val="28"/>
+              <w:szCs w:val="24"/>
+              <w:lang w:val="ru-RU" w:bidi="ar-SA"/>
+            </w:rPr>
           </w:pPr>
-          <w:hyperlink w:anchor="__RefHeading___Toc1433_2552037821" w:tooltip="4.4. Раскладка клавиатуры — кастомный скрипт">
-            <w:r>
-              <w:rPr>
-                <w:webHidden/>
-                <w:rStyle w:val="IndexLink"/>
-              </w:rPr>
-              <w:t>4.4. Раскладка клавиатуры — кастомный скрипт</w:t>
-              <w:tab/>
-              <w:t>24</w:t>
-            </w:r>
-          </w:hyperlink>
+          <w:r>
+            <w:rPr>
+              <w:rFonts w:eastAsia="Times New Roman" w:cs="Times New Roman"/>
+              <w:color w:val="auto"/>
+              <w:kern w:val="0"/>
+              <w:sz w:val="28"/>
+              <w:szCs w:val="24"/>
+              <w:lang w:val="ru-RU" w:bidi="ar-SA"/>
+            </w:rPr>
+            <w:t>4.4. Раскладка клавиатуры — кастомный скрипт</w:t>
+            <w:tab/>
+            <w:t>24</w:t>
+          </w:r>
         </w:p>
         <w:p>
           <w:pPr>
             <w:pStyle w:val="TOC2"/>
+            <w:widowControl/>
             <w:tabs>
               <w:tab w:val="clear" w:pos="960"/>
               <w:tab w:val="clear" w:pos="9911"/>
               <w:tab w:val="right" w:pos="9920" w:leader="dot"/>
             </w:tabs>
-            <w:rPr/>
+            <w:suppressAutoHyphens w:val="true"/>
+            <w:bidi w:val="0"/>
+            <w:spacing w:lineRule="auto" w:line="360"/>
+            <w:rPr>
+              <w:rFonts w:ascii="Times New Roman" w:hAnsi="Times New Roman" w:eastAsia="Times New Roman" w:cs="Times New Roman"/>
+              <w:color w:val="auto"/>
+              <w:kern w:val="0"/>
+              <w:sz w:val="28"/>
+              <w:szCs w:val="24"/>
+              <w:lang w:val="ru-RU" w:bidi="ar-SA"/>
+            </w:rPr>
           </w:pPr>
-          <w:hyperlink w:anchor="__RefHeading___Toc1435_2552037821" w:tooltip="4.5. Стилизация: прозрачность, цвет и читаемость">
-            <w:r>
-              <w:rPr>
-                <w:webHidden/>
-                <w:rStyle w:val="IndexLink"/>
-              </w:rPr>
-              <w:t>4.5. Стилизация: прозрачность, цвет и читаемость</w:t>
-              <w:tab/>
-              <w:t>24</w:t>
-            </w:r>
-          </w:hyperlink>
+          <w:r>
+            <w:rPr>
+              <w:rFonts w:eastAsia="Times New Roman" w:cs="Times New Roman"/>
+              <w:color w:val="auto"/>
+              <w:kern w:val="0"/>
+              <w:sz w:val="28"/>
+              <w:szCs w:val="24"/>
+              <w:lang w:val="ru-RU" w:bidi="ar-SA"/>
+            </w:rPr>
+            <w:t>4.5. Стилизация: прозрачность, цвет и читаемость</w:t>
+            <w:tab/>
+            <w:t>24</w:t>
+          </w:r>
         </w:p>
         <w:p>
           <w:pPr>
@@ -6848,7 +7135,7 @@
               <w:footerReference w:type="first" r:id="rId8"/>
               <w:type w:val="nextPage"/>
               <w:pgSz w:w="11906" w:h="16838"/>
-              <w:pgMar w:left="1418" w:right="567" w:gutter="0" w:header="709" w:top="851" w:footer="709" w:bottom="1134"/>
+              <w:pgMar w:left="1418" w:right="567" w:gutter="0" w:header="709" w:top="853" w:footer="709" w:bottom="1134"/>
               <w:pgNumType w:fmt="decimal"/>
               <w:formProt w:val="false"/>
               <w:titlePg/>
@@ -6856,335 +7143,535 @@
               <w:docGrid w:type="default" w:linePitch="360" w:charSpace="0"/>
             </w:sectPr>
             <w:pStyle w:val="TOC2"/>
+            <w:widowControl/>
             <w:tabs>
               <w:tab w:val="clear" w:pos="960"/>
               <w:tab w:val="clear" w:pos="9911"/>
               <w:tab w:val="right" w:pos="9920" w:leader="dot"/>
             </w:tabs>
-            <w:rPr/>
+            <w:suppressAutoHyphens w:val="true"/>
+            <w:bidi w:val="0"/>
+            <w:spacing w:lineRule="auto" w:line="360"/>
+            <w:rPr>
+              <w:rFonts w:ascii="Times New Roman" w:hAnsi="Times New Roman" w:eastAsia="Times New Roman" w:cs="Times New Roman"/>
+              <w:color w:val="auto"/>
+              <w:kern w:val="0"/>
+              <w:sz w:val="28"/>
+              <w:szCs w:val="24"/>
+              <w:lang w:val="ru-RU" w:bidi="ar-SA"/>
+            </w:rPr>
           </w:pPr>
-          <w:hyperlink w:anchor="__RefHeading___Toc1437_2552037821" w:tooltip="4.6. Трей: поддержка legacy и совместимость">
-            <w:r>
-              <w:rPr>
-                <w:webHidden/>
-                <w:rStyle w:val="IndexLink"/>
-              </w:rPr>
-              <w:t>4.6. Трей: поддержка legacy и совместимость</w:t>
-              <w:tab/>
-              <w:t>25</w:t>
-            </w:r>
-          </w:hyperlink>
+          <w:r>
+            <w:rPr>
+              <w:rFonts w:eastAsia="Times New Roman" w:cs="Times New Roman"/>
+              <w:color w:val="auto"/>
+              <w:kern w:val="0"/>
+              <w:sz w:val="28"/>
+              <w:szCs w:val="24"/>
+              <w:lang w:val="ru-RU" w:bidi="ar-SA"/>
+            </w:rPr>
+            <w:t>4.6. Трей: поддержка legacy и совместимость</w:t>
+            <w:tab/>
+            <w:t>25</w:t>
+          </w:r>
         </w:p>
         <w:p>
           <w:pPr>
             <w:pStyle w:val="TOC1"/>
+            <w:widowControl/>
             <w:tabs>
               <w:tab w:val="clear" w:pos="480"/>
               <w:tab w:val="clear" w:pos="9911"/>
               <w:tab w:val="right" w:pos="9920" w:leader="dot"/>
             </w:tabs>
-            <w:rPr/>
+            <w:suppressAutoHyphens w:val="true"/>
+            <w:bidi w:val="0"/>
+            <w:spacing w:lineRule="auto" w:line="360"/>
+            <w:rPr>
+              <w:rFonts w:ascii="Times New Roman" w:hAnsi="Times New Roman" w:eastAsia="Times New Roman" w:cs="Times New Roman"/>
+              <w:color w:val="auto"/>
+              <w:kern w:val="0"/>
+              <w:sz w:val="28"/>
+              <w:szCs w:val="24"/>
+              <w:lang w:val="ru-RU" w:bidi="ar-SA"/>
+            </w:rPr>
           </w:pPr>
-          <w:hyperlink w:anchor="__RefHeading___Toc1439_2552037821" w:tooltip="5. Скрипты и автоматизация">
-            <w:r>
-              <w:rPr>
-                <w:webHidden/>
-                <w:rStyle w:val="IndexLink"/>
-              </w:rPr>
-              <w:t>5. Скрипты и автоматизация</w:t>
-              <w:tab/>
-              <w:t>26</w:t>
-            </w:r>
-          </w:hyperlink>
+          <w:r>
+            <w:rPr>
+              <w:rFonts w:eastAsia="Times New Roman" w:cs="Times New Roman"/>
+              <w:color w:val="auto"/>
+              <w:kern w:val="0"/>
+              <w:sz w:val="28"/>
+              <w:szCs w:val="24"/>
+              <w:lang w:val="ru-RU" w:bidi="ar-SA"/>
+            </w:rPr>
+            <w:t>5. Скрипты и автоматизация</w:t>
+            <w:tab/>
+            <w:t>26</w:t>
+          </w:r>
         </w:p>
         <w:p>
           <w:pPr>
             <w:pStyle w:val="TOC2"/>
+            <w:widowControl/>
             <w:tabs>
               <w:tab w:val="clear" w:pos="960"/>
               <w:tab w:val="clear" w:pos="9911"/>
               <w:tab w:val="right" w:pos="9920" w:leader="dot"/>
             </w:tabs>
-            <w:rPr/>
+            <w:suppressAutoHyphens w:val="true"/>
+            <w:bidi w:val="0"/>
+            <w:spacing w:lineRule="auto" w:line="360"/>
+            <w:rPr>
+              <w:rFonts w:ascii="Times New Roman" w:hAnsi="Times New Roman" w:eastAsia="Times New Roman" w:cs="Times New Roman"/>
+              <w:color w:val="auto"/>
+              <w:kern w:val="0"/>
+              <w:sz w:val="28"/>
+              <w:szCs w:val="24"/>
+              <w:lang w:val="ru-RU" w:bidi="ar-SA"/>
+            </w:rPr>
           </w:pPr>
-          <w:hyperlink w:anchor="__RefHeading___Toc1441_2552037821" w:tooltip="5.1. Зачем нужны скрипты в тайловом менеджере?">
-            <w:r>
-              <w:rPr>
-                <w:webHidden/>
-                <w:rStyle w:val="IndexLink"/>
-              </w:rPr>
-              <w:t>5.1. Зачем нужны скрипты в тайловом менеджере?</w:t>
-              <w:tab/>
-              <w:t>26</w:t>
-            </w:r>
-          </w:hyperlink>
+          <w:r>
+            <w:rPr>
+              <w:rFonts w:eastAsia="Times New Roman" w:cs="Times New Roman"/>
+              <w:color w:val="auto"/>
+              <w:kern w:val="0"/>
+              <w:sz w:val="28"/>
+              <w:szCs w:val="24"/>
+              <w:lang w:val="ru-RU" w:bidi="ar-SA"/>
+            </w:rPr>
+            <w:t>5.1. Зачем нужны скрипты в тайловом менеджере?</w:t>
+            <w:tab/>
+            <w:t>26</w:t>
+          </w:r>
         </w:p>
         <w:p>
           <w:pPr>
             <w:pStyle w:val="TOC2"/>
+            <w:widowControl/>
             <w:tabs>
               <w:tab w:val="clear" w:pos="960"/>
               <w:tab w:val="clear" w:pos="9911"/>
               <w:tab w:val="right" w:pos="9920" w:leader="dot"/>
             </w:tabs>
-            <w:rPr/>
+            <w:suppressAutoHyphens w:val="true"/>
+            <w:bidi w:val="0"/>
+            <w:spacing w:lineRule="auto" w:line="360"/>
+            <w:rPr>
+              <w:rFonts w:ascii="Times New Roman" w:hAnsi="Times New Roman" w:eastAsia="Times New Roman" w:cs="Times New Roman"/>
+              <w:color w:val="auto"/>
+              <w:kern w:val="0"/>
+              <w:sz w:val="28"/>
+              <w:szCs w:val="24"/>
+              <w:lang w:val="ru-RU" w:bidi="ar-SA"/>
+            </w:rPr>
           </w:pPr>
-          <w:hyperlink w:anchor="__RefHeading___Toc1443_2552037821" w:tooltip="5.2. Переключение раскладки: change_language.sh">
-            <w:r>
-              <w:rPr>
-                <w:webHidden/>
-                <w:rStyle w:val="IndexLink"/>
-              </w:rPr>
-              <w:t>5.2. Переключение раскладки: change_language.sh</w:t>
-              <w:tab/>
-              <w:t>26</w:t>
-            </w:r>
-          </w:hyperlink>
+          <w:r>
+            <w:rPr>
+              <w:rFonts w:eastAsia="Times New Roman" w:cs="Times New Roman"/>
+              <w:color w:val="auto"/>
+              <w:kern w:val="0"/>
+              <w:sz w:val="28"/>
+              <w:szCs w:val="24"/>
+              <w:lang w:val="ru-RU" w:bidi="ar-SA"/>
+            </w:rPr>
+            <w:t>5.2. Переключение раскладки: change_language.sh</w:t>
+            <w:tab/>
+            <w:t>26</w:t>
+          </w:r>
         </w:p>
         <w:p>
           <w:pPr>
             <w:pStyle w:val="TOC2"/>
+            <w:widowControl/>
             <w:tabs>
               <w:tab w:val="clear" w:pos="960"/>
               <w:tab w:val="clear" w:pos="9911"/>
               <w:tab w:val="right" w:pos="9920" w:leader="dot"/>
             </w:tabs>
-            <w:rPr/>
+            <w:suppressAutoHyphens w:val="true"/>
+            <w:bidi w:val="0"/>
+            <w:spacing w:lineRule="auto" w:line="360"/>
+            <w:rPr>
+              <w:rFonts w:ascii="Times New Roman" w:hAnsi="Times New Roman" w:eastAsia="Times New Roman" w:cs="Times New Roman"/>
+              <w:color w:val="auto"/>
+              <w:kern w:val="0"/>
+              <w:sz w:val="28"/>
+              <w:szCs w:val="24"/>
+              <w:lang w:val="ru-RU" w:bidi="ar-SA"/>
+            </w:rPr>
           </w:pPr>
-          <w:hyperlink w:anchor="__RefHeading___Toc1445_2552037821" w:tooltip="5.3. Индикатор раскладки для Waybar: kb_layout.sh">
-            <w:r>
-              <w:rPr>
-                <w:webHidden/>
-                <w:rStyle w:val="IndexLink"/>
-              </w:rPr>
-              <w:t>5.3. Индикатор раскладки для Waybar: kb_layout.sh</w:t>
-              <w:tab/>
-              <w:t>27</w:t>
-            </w:r>
-          </w:hyperlink>
+          <w:r>
+            <w:rPr>
+              <w:rFonts w:eastAsia="Times New Roman" w:cs="Times New Roman"/>
+              <w:color w:val="auto"/>
+              <w:kern w:val="0"/>
+              <w:sz w:val="28"/>
+              <w:szCs w:val="24"/>
+              <w:lang w:val="ru-RU" w:bidi="ar-SA"/>
+            </w:rPr>
+            <w:t>5.3. Индикатор раскладки для Waybar: kb_layout.sh</w:t>
+            <w:tab/>
+            <w:t>27</w:t>
+          </w:r>
         </w:p>
         <w:p>
           <w:pPr>
             <w:pStyle w:val="TOC2"/>
+            <w:widowControl/>
             <w:tabs>
               <w:tab w:val="clear" w:pos="960"/>
               <w:tab w:val="clear" w:pos="9911"/>
               <w:tab w:val="right" w:pos="9920" w:leader="dot"/>
             </w:tabs>
-            <w:rPr/>
+            <w:suppressAutoHyphens w:val="true"/>
+            <w:bidi w:val="0"/>
+            <w:spacing w:lineRule="auto" w:line="360"/>
+            <w:rPr>
+              <w:rFonts w:ascii="Times New Roman" w:hAnsi="Times New Roman" w:eastAsia="Times New Roman" w:cs="Times New Roman"/>
+              <w:color w:val="auto"/>
+              <w:kern w:val="0"/>
+              <w:sz w:val="28"/>
+              <w:szCs w:val="24"/>
+              <w:lang w:val="ru-RU" w:bidi="ar-SA"/>
+            </w:rPr>
           </w:pPr>
-          <w:hyperlink w:anchor="__RefHeading___Toc1447_2552037821" w:tooltip="5.4. Уведомления о батарее: battery-alert">
-            <w:r>
-              <w:rPr>
-                <w:webHidden/>
-                <w:rStyle w:val="IndexLink"/>
-              </w:rPr>
-              <w:t>5.4. Уведомления о батарее: battery-alert</w:t>
-              <w:tab/>
-              <w:t>27</w:t>
-            </w:r>
-          </w:hyperlink>
+          <w:r>
+            <w:rPr>
+              <w:rFonts w:eastAsia="Times New Roman" w:cs="Times New Roman"/>
+              <w:color w:val="auto"/>
+              <w:kern w:val="0"/>
+              <w:sz w:val="28"/>
+              <w:szCs w:val="24"/>
+              <w:lang w:val="ru-RU" w:bidi="ar-SA"/>
+            </w:rPr>
+            <w:t>5.4. Уведомления о батарее: battery-alert</w:t>
+            <w:tab/>
+            <w:t>27</w:t>
+          </w:r>
         </w:p>
         <w:p>
           <w:pPr>
             <w:pStyle w:val="TOC2"/>
+            <w:widowControl/>
             <w:tabs>
               <w:tab w:val="clear" w:pos="960"/>
               <w:tab w:val="clear" w:pos="9911"/>
               <w:tab w:val="right" w:pos="9920" w:leader="dot"/>
             </w:tabs>
-            <w:rPr/>
+            <w:suppressAutoHyphens w:val="true"/>
+            <w:bidi w:val="0"/>
+            <w:spacing w:lineRule="auto" w:line="360"/>
+            <w:rPr>
+              <w:rFonts w:ascii="Times New Roman" w:hAnsi="Times New Roman" w:eastAsia="Times New Roman" w:cs="Times New Roman"/>
+              <w:color w:val="auto"/>
+              <w:kern w:val="0"/>
+              <w:sz w:val="28"/>
+              <w:szCs w:val="24"/>
+              <w:lang w:val="ru-RU" w:bidi="ar-SA"/>
+            </w:rPr>
           </w:pPr>
-          <w:hyperlink w:anchor="__RefHeading___Toc1449_2552037821" w:tooltip="5.5. Настройка графического планшета: map-tablet.sh">
-            <w:r>
-              <w:rPr>
-                <w:webHidden/>
-                <w:rStyle w:val="IndexLink"/>
-              </w:rPr>
-              <w:t>5.5. Настройка графического планшета: map-tablet.sh</w:t>
-              <w:tab/>
-              <w:t>28</w:t>
-            </w:r>
-          </w:hyperlink>
+          <w:r>
+            <w:rPr>
+              <w:rFonts w:eastAsia="Times New Roman" w:cs="Times New Roman"/>
+              <w:color w:val="auto"/>
+              <w:kern w:val="0"/>
+              <w:sz w:val="28"/>
+              <w:szCs w:val="24"/>
+              <w:lang w:val="ru-RU" w:bidi="ar-SA"/>
+            </w:rPr>
+            <w:t>5.5. Настройка графического планшета: map-tablet.sh</w:t>
+            <w:tab/>
+            <w:t>28</w:t>
+          </w:r>
         </w:p>
         <w:p>
           <w:pPr>
             <w:pStyle w:val="TOC2"/>
+            <w:widowControl/>
             <w:tabs>
               <w:tab w:val="clear" w:pos="960"/>
               <w:tab w:val="clear" w:pos="9911"/>
               <w:tab w:val="right" w:pos="9920" w:leader="dot"/>
             </w:tabs>
-            <w:rPr/>
+            <w:suppressAutoHyphens w:val="true"/>
+            <w:bidi w:val="0"/>
+            <w:spacing w:lineRule="auto" w:line="360"/>
+            <w:rPr>
+              <w:rFonts w:ascii="Times New Roman" w:hAnsi="Times New Roman" w:eastAsia="Times New Roman" w:cs="Times New Roman"/>
+              <w:color w:val="auto"/>
+              <w:kern w:val="0"/>
+              <w:sz w:val="28"/>
+              <w:szCs w:val="24"/>
+              <w:lang w:val="ru-RU" w:bidi="ar-SA"/>
+            </w:rPr>
           </w:pPr>
-          <w:hyperlink w:anchor="__RefHeading___Toc1451_2552037821" w:tooltip="5.6. Что можно автоматизировать ещё?">
-            <w:r>
-              <w:rPr>
-                <w:webHidden/>
-                <w:rStyle w:val="IndexLink"/>
-              </w:rPr>
-              <w:t>5.6. Что можно автоматизировать ещё?</w:t>
-              <w:tab/>
-              <w:t>28</w:t>
-            </w:r>
-          </w:hyperlink>
+          <w:r>
+            <w:rPr>
+              <w:rFonts w:eastAsia="Times New Roman" w:cs="Times New Roman"/>
+              <w:color w:val="auto"/>
+              <w:kern w:val="0"/>
+              <w:sz w:val="28"/>
+              <w:szCs w:val="24"/>
+              <w:lang w:val="ru-RU" w:bidi="ar-SA"/>
+            </w:rPr>
+            <w:t>5.6. Что можно автоматизировать ещё?</w:t>
+            <w:tab/>
+            <w:t>28</w:t>
+          </w:r>
         </w:p>
         <w:p>
           <w:pPr>
             <w:pStyle w:val="TOC1"/>
+            <w:widowControl/>
             <w:tabs>
               <w:tab w:val="clear" w:pos="480"/>
               <w:tab w:val="clear" w:pos="9911"/>
               <w:tab w:val="right" w:pos="9920" w:leader="dot"/>
             </w:tabs>
-            <w:rPr/>
+            <w:suppressAutoHyphens w:val="true"/>
+            <w:bidi w:val="0"/>
+            <w:spacing w:lineRule="auto" w:line="360"/>
+            <w:rPr>
+              <w:rFonts w:ascii="Times New Roman" w:hAnsi="Times New Roman" w:eastAsia="Times New Roman" w:cs="Times New Roman"/>
+              <w:color w:val="auto"/>
+              <w:kern w:val="0"/>
+              <w:sz w:val="28"/>
+              <w:szCs w:val="24"/>
+              <w:lang w:val="ru-RU" w:bidi="ar-SA"/>
+            </w:rPr>
           </w:pPr>
-          <w:hyperlink w:anchor="__RefHeading___Toc4661_3549619164" w:tooltip="ЗАКЛЮЧЕНИЕ">
-            <w:r>
-              <w:rPr>
-                <w:webHidden/>
-                <w:rStyle w:val="IndexLink"/>
-              </w:rPr>
-              <w:t>ЗАКЛЮЧЕНИЕ</w:t>
-              <w:tab/>
-              <w:t>30</w:t>
-            </w:r>
-          </w:hyperlink>
+          <w:r>
+            <w:rPr>
+              <w:rFonts w:eastAsia="Times New Roman" w:cs="Times New Roman"/>
+              <w:color w:val="auto"/>
+              <w:kern w:val="0"/>
+              <w:sz w:val="28"/>
+              <w:szCs w:val="24"/>
+              <w:lang w:val="ru-RU" w:bidi="ar-SA"/>
+            </w:rPr>
+            <w:t>ЗАКЛЮЧЕНИЕ</w:t>
+            <w:tab/>
+            <w:t>30</w:t>
+          </w:r>
         </w:p>
         <w:p>
           <w:pPr>
             <w:pStyle w:val="TOC1"/>
+            <w:widowControl/>
             <w:tabs>
               <w:tab w:val="clear" w:pos="480"/>
               <w:tab w:val="clear" w:pos="9911"/>
               <w:tab w:val="right" w:pos="9920" w:leader="dot"/>
             </w:tabs>
-            <w:rPr/>
+            <w:suppressAutoHyphens w:val="true"/>
+            <w:bidi w:val="0"/>
+            <w:spacing w:lineRule="auto" w:line="360"/>
+            <w:rPr>
+              <w:rFonts w:ascii="Times New Roman" w:hAnsi="Times New Roman" w:eastAsia="Times New Roman" w:cs="Times New Roman"/>
+              <w:color w:val="auto"/>
+              <w:kern w:val="0"/>
+              <w:sz w:val="28"/>
+              <w:szCs w:val="24"/>
+              <w:lang w:val="ru-RU" w:bidi="ar-SA"/>
+            </w:rPr>
           </w:pPr>
-          <w:hyperlink w:anchor="__RefHeading___Toc4663_3549619164" w:tooltip="СПИСОК ИСПОЛЬЗОВАННЫХ ИСТОЧНИКОВ">
-            <w:r>
-              <w:rPr>
-                <w:webHidden/>
-                <w:rStyle w:val="IndexLink"/>
-              </w:rPr>
-              <w:t>СПИСОК ИСПОЛЬЗОВАННЫХ ИСТОЧНИКОВ</w:t>
-              <w:tab/>
-              <w:t>32</w:t>
-            </w:r>
-          </w:hyperlink>
+          <w:r>
+            <w:rPr>
+              <w:rFonts w:eastAsia="Times New Roman" w:cs="Times New Roman"/>
+              <w:color w:val="auto"/>
+              <w:kern w:val="0"/>
+              <w:sz w:val="28"/>
+              <w:szCs w:val="24"/>
+              <w:lang w:val="ru-RU" w:bidi="ar-SA"/>
+            </w:rPr>
+            <w:t>СПИСОК ИСПОЛЬЗОВАННЫХ ИСТОЧНИКОВ</w:t>
+            <w:tab/>
+            <w:t>32</w:t>
+          </w:r>
         </w:p>
         <w:p>
           <w:pPr>
             <w:pStyle w:val="TOC1"/>
+            <w:widowControl/>
             <w:tabs>
               <w:tab w:val="clear" w:pos="480"/>
               <w:tab w:val="clear" w:pos="9911"/>
               <w:tab w:val="right" w:pos="9920" w:leader="dot"/>
             </w:tabs>
-            <w:rPr/>
+            <w:suppressAutoHyphens w:val="true"/>
+            <w:bidi w:val="0"/>
+            <w:spacing w:lineRule="auto" w:line="360"/>
+            <w:rPr>
+              <w:rFonts w:ascii="Times New Roman" w:hAnsi="Times New Roman" w:eastAsia="Times New Roman" w:cs="Times New Roman"/>
+              <w:color w:val="auto"/>
+              <w:kern w:val="0"/>
+              <w:sz w:val="28"/>
+              <w:szCs w:val="24"/>
+              <w:lang w:val="ru-RU" w:bidi="ar-SA"/>
+            </w:rPr>
           </w:pPr>
-          <w:hyperlink w:anchor="__RefHeading___Toc1453_2552037821" w:tooltip="ПРИЛОЖЕНИЕ">
-            <w:r>
-              <w:rPr>
-                <w:webHidden/>
-                <w:rStyle w:val="IndexLink"/>
-              </w:rPr>
-              <w:t>ПРИЛОЖЕНИЕ</w:t>
-              <w:tab/>
-              <w:t>34</w:t>
-            </w:r>
-          </w:hyperlink>
+          <w:r>
+            <w:rPr>
+              <w:rFonts w:eastAsia="Times New Roman" w:cs="Times New Roman"/>
+              <w:color w:val="auto"/>
+              <w:kern w:val="0"/>
+              <w:sz w:val="28"/>
+              <w:szCs w:val="24"/>
+              <w:lang w:val="ru-RU" w:bidi="ar-SA"/>
+            </w:rPr>
+            <w:t>ПРИЛОЖЕНИЕ</w:t>
+            <w:tab/>
+            <w:t>34</w:t>
+          </w:r>
         </w:p>
         <w:p>
           <w:pPr>
             <w:pStyle w:val="TOC1"/>
+            <w:widowControl/>
             <w:tabs>
               <w:tab w:val="clear" w:pos="480"/>
               <w:tab w:val="clear" w:pos="9911"/>
               <w:tab w:val="right" w:pos="9920" w:leader="dot"/>
             </w:tabs>
-            <w:rPr/>
+            <w:suppressAutoHyphens w:val="true"/>
+            <w:bidi w:val="0"/>
+            <w:spacing w:lineRule="auto" w:line="360"/>
+            <w:rPr>
+              <w:rFonts w:ascii="Times New Roman" w:hAnsi="Times New Roman" w:eastAsia="Times New Roman" w:cs="Times New Roman"/>
+              <w:color w:val="auto"/>
+              <w:kern w:val="0"/>
+              <w:sz w:val="28"/>
+              <w:szCs w:val="24"/>
+              <w:lang w:val="ru-RU" w:bidi="ar-SA"/>
+            </w:rPr>
           </w:pPr>
-          <w:hyperlink w:anchor="__RefHeading___Toc1455_2552037821" w:tooltip="Приложение А. Конфигурация Hyprland">
-            <w:r>
-              <w:rPr>
-                <w:webHidden/>
-                <w:rStyle w:val="IndexLink"/>
-              </w:rPr>
-              <w:t>Приложение А. Конфигурация Hyprland</w:t>
-              <w:tab/>
-              <w:t>34</w:t>
-            </w:r>
-          </w:hyperlink>
+          <w:r>
+            <w:rPr>
+              <w:rFonts w:eastAsia="Times New Roman" w:cs="Times New Roman"/>
+              <w:color w:val="auto"/>
+              <w:kern w:val="0"/>
+              <w:sz w:val="28"/>
+              <w:szCs w:val="24"/>
+              <w:lang w:val="ru-RU" w:bidi="ar-SA"/>
+            </w:rPr>
+            <w:t>Приложение А. Конфигурация Hyprland</w:t>
+            <w:tab/>
+            <w:t>34</w:t>
+          </w:r>
         </w:p>
         <w:p>
           <w:pPr>
             <w:pStyle w:val="TOC1"/>
+            <w:widowControl/>
             <w:tabs>
               <w:tab w:val="clear" w:pos="480"/>
               <w:tab w:val="clear" w:pos="9911"/>
               <w:tab w:val="right" w:pos="9920" w:leader="dot"/>
             </w:tabs>
-            <w:rPr/>
+            <w:suppressAutoHyphens w:val="true"/>
+            <w:bidi w:val="0"/>
+            <w:spacing w:lineRule="auto" w:line="360"/>
+            <w:rPr>
+              <w:rFonts w:ascii="Times New Roman" w:hAnsi="Times New Roman" w:eastAsia="Times New Roman" w:cs="Times New Roman"/>
+              <w:color w:val="auto"/>
+              <w:kern w:val="0"/>
+              <w:sz w:val="28"/>
+              <w:szCs w:val="24"/>
+              <w:lang w:val="ru-RU" w:bidi="ar-SA"/>
+            </w:rPr>
           </w:pPr>
-          <w:hyperlink w:anchor="__RefHeading___Toc1457_2552037821" w:tooltip="Приложение Б. Конфигурация Waybar">
-            <w:r>
-              <w:rPr>
-                <w:webHidden/>
-                <w:rStyle w:val="IndexLink"/>
-              </w:rPr>
-              <w:t>Приложение Б. Конфигурация Waybar</w:t>
-              <w:tab/>
-              <w:t>42</w:t>
-            </w:r>
-          </w:hyperlink>
+          <w:r>
+            <w:rPr>
+              <w:rFonts w:eastAsia="Times New Roman" w:cs="Times New Roman"/>
+              <w:color w:val="auto"/>
+              <w:kern w:val="0"/>
+              <w:sz w:val="28"/>
+              <w:szCs w:val="24"/>
+              <w:lang w:val="ru-RU" w:bidi="ar-SA"/>
+            </w:rPr>
+            <w:t>Приложение Б. Конфигурация Waybar</w:t>
+            <w:tab/>
+            <w:t>42</w:t>
+          </w:r>
         </w:p>
         <w:p>
           <w:pPr>
             <w:pStyle w:val="TOC1"/>
+            <w:widowControl/>
             <w:tabs>
               <w:tab w:val="clear" w:pos="480"/>
               <w:tab w:val="clear" w:pos="9911"/>
               <w:tab w:val="right" w:pos="9920" w:leader="dot"/>
             </w:tabs>
-            <w:rPr/>
+            <w:suppressAutoHyphens w:val="true"/>
+            <w:bidi w:val="0"/>
+            <w:spacing w:lineRule="auto" w:line="360"/>
+            <w:rPr>
+              <w:rFonts w:ascii="Times New Roman" w:hAnsi="Times New Roman" w:eastAsia="Times New Roman" w:cs="Times New Roman"/>
+              <w:color w:val="auto"/>
+              <w:kern w:val="0"/>
+              <w:sz w:val="28"/>
+              <w:szCs w:val="24"/>
+              <w:lang w:val="ru-RU" w:bidi="ar-SA"/>
+            </w:rPr>
           </w:pPr>
-          <w:hyperlink w:anchor="__RefHeading___Toc1459_2552037821" w:tooltip="Приложение В. Стилизация Waybar">
-            <w:r>
-              <w:rPr>
-                <w:webHidden/>
-                <w:rStyle w:val="IndexLink"/>
-              </w:rPr>
-              <w:t>Приложение В. Стилизация Waybar</w:t>
-              <w:tab/>
-              <w:t>44</w:t>
-            </w:r>
-          </w:hyperlink>
+          <w:r>
+            <w:rPr>
+              <w:rFonts w:eastAsia="Times New Roman" w:cs="Times New Roman"/>
+              <w:color w:val="auto"/>
+              <w:kern w:val="0"/>
+              <w:sz w:val="28"/>
+              <w:szCs w:val="24"/>
+              <w:lang w:val="ru-RU" w:bidi="ar-SA"/>
+            </w:rPr>
+            <w:t>Приложение В. Стилизация Waybar</w:t>
+            <w:tab/>
+            <w:t>44</w:t>
+          </w:r>
         </w:p>
         <w:p>
           <w:pPr>
             <w:pStyle w:val="TOC1"/>
+            <w:widowControl/>
             <w:tabs>
               <w:tab w:val="clear" w:pos="480"/>
               <w:tab w:val="clear" w:pos="9911"/>
               <w:tab w:val="right" w:pos="9920" w:leader="dot"/>
             </w:tabs>
-            <w:rPr/>
+            <w:suppressAutoHyphens w:val="true"/>
+            <w:bidi w:val="0"/>
+            <w:spacing w:lineRule="auto" w:line="360"/>
+            <w:rPr>
+              <w:rFonts w:ascii="Times New Roman" w:hAnsi="Times New Roman" w:eastAsia="Times New Roman" w:cs="Times New Roman"/>
+              <w:color w:val="auto"/>
+              <w:kern w:val="0"/>
+              <w:sz w:val="28"/>
+              <w:szCs w:val="24"/>
+              <w:lang w:val="ru-RU" w:bidi="ar-SA"/>
+            </w:rPr>
           </w:pPr>
-          <w:hyperlink w:anchor="__RefHeading___Toc1461_2552037821" w:tooltip="Приложение Г. Скриншот пользовательской среды">
-            <w:r>
-              <w:rPr>
-                <w:webHidden/>
-                <w:rStyle w:val="IndexLink"/>
-              </w:rPr>
-              <w:t>Приложение Г. Скриншот пользовательской среды</w:t>
-              <w:tab/>
-              <w:t>46</w:t>
-            </w:r>
-          </w:hyperlink>
           <w:r>
             <w:rPr>
-              <w:rStyle w:val="IndexLink"/>
+              <w:rFonts w:eastAsia="Times New Roman" w:cs="Times New Roman"/>
+              <w:color w:val="auto"/>
+              <w:kern w:val="0"/>
+              <w:sz w:val="28"/>
+              <w:szCs w:val="24"/>
+              <w:lang w:val="ru-RU" w:bidi="ar-SA"/>
+            </w:rPr>
+            <w:t>Приложение Г. Скриншот пользовательской среды</w:t>
+            <w:tab/>
+            <w:t>46</w:t>
+          </w:r>
+          <w:r>
+            <w:rPr>
+              <w:sz w:val="28"/>
+              <w:kern w:val="0"/>
+              <w:szCs w:val="24"/>
+              <w:rFonts w:eastAsia="Times New Roman" w:cs="Times New Roman"/>
+              <w:color w:val="auto"/>
+              <w:lang w:val="ru-RU" w:bidi="ar-SA"/>
             </w:rPr>
             <w:fldChar w:fldCharType="end"/>
           </w:r>
@@ -7236,11 +7723,11 @@
         </w:rPr>
       </w:pPr>
       <w:bookmarkStart w:id="2" w:name="__RefHeading___Toc4651_3549619164"/>
-      <w:bookmarkStart w:id="3" w:name="_Toc187200075"/>
-      <w:bookmarkStart w:id="4" w:name="_Toc187250009"/>
+      <w:bookmarkStart w:id="3" w:name="_Toc185980080"/>
+      <w:bookmarkStart w:id="4" w:name="_Toc183432341"/>
       <w:bookmarkStart w:id="5" w:name="_Toc183364723"/>
-      <w:bookmarkStart w:id="6" w:name="_Toc183432341"/>
-      <w:bookmarkStart w:id="7" w:name="_Toc185980080"/>
+      <w:bookmarkStart w:id="6" w:name="_Toc187250009"/>
+      <w:bookmarkStart w:id="7" w:name="_Toc187200075"/>
       <w:bookmarkEnd w:id="2"/>
       <w:r>
         <w:rPr>
@@ -7445,7 +7932,7 @@
           <w:ilvl w:val="0"/>
           <w:numId w:val="1"/>
         </w:numPr>
-        <w:spacing w:lineRule="auto" w:line="360" w:before="267" w:after="0"/>
+        <w:spacing w:lineRule="auto" w:line="360" w:before="0" w:after="0"/>
         <w:ind w:firstLine="851" w:start="0"/>
         <w:contextualSpacing w:val="false"/>
         <w:jc w:val="both"/>
@@ -7469,8 +7956,8 @@
         </w:rPr>
         <w:t>Теоретические основы тайловых менеджеров и Wayland-экосистемы</w:t>
       </w:r>
-      <w:bookmarkStart w:id="10" w:name="_Toc185102561"/>
-      <w:bookmarkStart w:id="11" w:name="_Toc185980083"/>
+      <w:bookmarkStart w:id="10" w:name="_Toc185980083"/>
+      <w:bookmarkStart w:id="11" w:name="_Toc185102561"/>
     </w:p>
     <w:p>
       <w:pPr>
@@ -9007,10 +9494,10 @@
         <w:tab/>
         <w:t xml:space="preserve">2.2 </w:t>
       </w:r>
-      <w:bookmarkStart w:id="18" w:name="_Toc187250015"/>
-      <w:bookmarkStart w:id="19" w:name="_Toc182952462"/>
-      <w:bookmarkStart w:id="20" w:name="_Toc187200084"/>
-      <w:bookmarkStart w:id="21" w:name="_Toc185980090"/>
+      <w:bookmarkStart w:id="18" w:name="_Toc185980090"/>
+      <w:bookmarkStart w:id="19" w:name="_Toc187200084"/>
+      <w:bookmarkStart w:id="20" w:name="_Toc182952462"/>
+      <w:bookmarkStart w:id="21" w:name="_Toc187250015"/>
       <w:r>
         <w:rPr>
           <w:b/>
@@ -11952,6 +12439,8 @@
     <w:p>
       <w:pPr>
         <w:pStyle w:val="Heading1"/>
+        <w:spacing w:before="0" w:after="0"/>
+        <w:contextualSpacing/>
         <w:rPr>
           <w:b/>
           <w:bCs/>
@@ -13163,6 +13652,8 @@
     <w:p>
       <w:pPr>
         <w:pStyle w:val="Heading1"/>
+        <w:spacing w:before="0" w:after="0"/>
+        <w:contextualSpacing/>
         <w:rPr>
           <w:b/>
           <w:bCs/>
@@ -13179,16 +13670,7 @@
           <w:sz w:val="32"/>
           <w:szCs w:val="32"/>
         </w:rPr>
-        <w:t xml:space="preserve">5. </w:t>
-      </w:r>
-      <w:r>
-        <w:rPr>
-          <w:b/>
-          <w:bCs/>
-          <w:sz w:val="32"/>
-          <w:szCs w:val="32"/>
-        </w:rPr>
-        <w:t xml:space="preserve">Скрипты и автоматизация </w:t>
+        <w:t xml:space="preserve">5. Скрипты и автоматизация </w:t>
       </w:r>
     </w:p>
     <w:p>
@@ -14659,8 +15141,8 @@
         </w:rPr>
       </w:pPr>
       <w:bookmarkStart w:id="44" w:name="__RefHeading___Toc4661_3549619164"/>
-      <w:bookmarkStart w:id="45" w:name="_Toc185980168"/>
-      <w:bookmarkStart w:id="46" w:name="_Toc187250026"/>
+      <w:bookmarkStart w:id="45" w:name="_Toc187250026"/>
+      <w:bookmarkStart w:id="46" w:name="_Toc185980168"/>
       <w:bookmarkEnd w:id="44"/>
       <w:r>
         <w:rPr>
@@ -14913,17 +15395,7 @@
           <w:szCs w:val="28"/>
           <w:lang w:eastAsia="en-US"/>
         </w:rPr>
-        <w:t>. И в этом смысле данная конфигурация достигает своей цели: она прозрачна, предсказуема и эффективна — именно то, что и должно быть у хорошего тайлового менеджер</w:t>
-      </w:r>
-      <w:r>
-        <w:rPr>
-          <w:b w:val="false"/>
-          <w:bCs w:val="false"/>
-          <w:sz w:val="28"/>
-          <w:szCs w:val="28"/>
-          <w:lang w:eastAsia="en-US"/>
-        </w:rPr>
-        <w:t>а.</w:t>
+        <w:t>. И в этом смысле данная конфигурация достигает своей цели: она прозрачна, предсказуема и эффективна — именно то, что и должно быть у хорошего тайлового менеджера.</w:t>
       </w:r>
       <w:r>
         <w:br w:type="page"/>
@@ -14941,9 +15413,9 @@
         </w:rPr>
       </w:pPr>
       <w:bookmarkStart w:id="47" w:name="__RefHeading___Toc4663_3549619164"/>
-      <w:bookmarkStart w:id="48" w:name="_Toc185980169"/>
+      <w:bookmarkStart w:id="48" w:name="_Toc187250027"/>
       <w:bookmarkStart w:id="49" w:name="_Toc187200110"/>
-      <w:bookmarkStart w:id="50" w:name="_Toc187250027"/>
+      <w:bookmarkStart w:id="50" w:name="_Toc185980169"/>
       <w:bookmarkEnd w:id="47"/>
       <w:r>
         <w:rPr>
@@ -15695,6 +16167,8 @@
     <w:p>
       <w:pPr>
         <w:pStyle w:val="Heading1"/>
+        <w:spacing w:before="0" w:after="0"/>
+        <w:contextualSpacing/>
         <w:jc w:val="center"/>
         <w:rPr>
           <w:b/>
@@ -15741,6 +16215,7 @@
           <w:b w:val="false"/>
           <w:bCs/>
           <w:i/>
+          <w:i/>
           <w:color w:val="000000"/>
           <w:sz w:val="21"/>
           <w:highlight w:val="none"/>
@@ -15769,6 +16244,7 @@
           <w:rFonts w:ascii="JetBrainsMono Nerd Font" w:hAnsi="JetBrainsMono Nerd Font"/>
           <w:b w:val="false"/>
           <w:i/>
+          <w:i/>
           <w:color w:val="000000"/>
           <w:sz w:val="21"/>
           <w:highlight w:val="none"/>
@@ -15796,6 +16272,7 @@
           <w:rFonts w:ascii="JetBrainsMono Nerd Font" w:hAnsi="JetBrainsMono Nerd Font"/>
           <w:b w:val="false"/>
           <w:i/>
+          <w:i/>
           <w:color w:val="000000"/>
           <w:sz w:val="21"/>
           <w:highlight w:val="none"/>
@@ -15823,6 +16300,7 @@
           <w:rFonts w:ascii="JetBrainsMono Nerd Font" w:hAnsi="JetBrainsMono Nerd Font"/>
           <w:b w:val="false"/>
           <w:i/>
+          <w:i/>
           <w:color w:val="000000"/>
           <w:sz w:val="21"/>
           <w:highlight w:val="none"/>
@@ -15850,6 +16328,7 @@
           <w:rFonts w:ascii="JetBrainsMono Nerd Font" w:hAnsi="JetBrainsMono Nerd Font"/>
           <w:b w:val="false"/>
           <w:i/>
+          <w:i/>
           <w:color w:val="000000"/>
           <w:sz w:val="21"/>
           <w:highlight w:val="none"/>
@@ -15896,6 +16375,7 @@
           <w:rFonts w:ascii="JetBrainsMono Nerd Font" w:hAnsi="JetBrainsMono Nerd Font"/>
           <w:b w:val="false"/>
           <w:i/>
+          <w:i/>
           <w:color w:val="000000"/>
           <w:sz w:val="21"/>
           <w:highlight w:val="none"/>
@@ -15942,6 +16422,7 @@
           <w:rFonts w:ascii="JetBrainsMono Nerd Font" w:hAnsi="JetBrainsMono Nerd Font"/>
           <w:b w:val="false"/>
           <w:i/>
+          <w:i/>
           <w:color w:val="000000"/>
           <w:sz w:val="21"/>
           <w:highlight w:val="none"/>
@@ -15969,6 +16450,7 @@
           <w:rFonts w:ascii="JetBrainsMono Nerd Font" w:hAnsi="JetBrainsMono Nerd Font"/>
           <w:b w:val="false"/>
           <w:i/>
+          <w:i/>
           <w:color w:val="000000"/>
           <w:sz w:val="21"/>
           <w:highlight w:val="none"/>
@@ -15996,6 +16478,7 @@
           <w:rFonts w:ascii="JetBrainsMono Nerd Font" w:hAnsi="JetBrainsMono Nerd Font"/>
           <w:b w:val="false"/>
           <w:i/>
+          <w:i/>
           <w:color w:val="000000"/>
           <w:sz w:val="21"/>
           <w:highlight w:val="none"/>
@@ -16042,6 +16525,7 @@
           <w:rFonts w:ascii="JetBrainsMono Nerd Font" w:hAnsi="JetBrainsMono Nerd Font"/>
           <w:b w:val="false"/>
           <w:i/>
+          <w:i/>
           <w:color w:val="000000"/>
           <w:sz w:val="21"/>
           <w:highlight w:val="none"/>
@@ -16069,6 +16553,7 @@
           <w:rFonts w:ascii="JetBrainsMono Nerd Font" w:hAnsi="JetBrainsMono Nerd Font"/>
           <w:b w:val="false"/>
           <w:i/>
+          <w:i/>
           <w:color w:val="000000"/>
           <w:sz w:val="21"/>
           <w:highlight w:val="none"/>
@@ -16115,6 +16600,7 @@
           <w:rFonts w:ascii="JetBrainsMono Nerd Font" w:hAnsi="JetBrainsMono Nerd Font"/>
           <w:b w:val="false"/>
           <w:i/>
+          <w:i/>
           <w:color w:val="000000"/>
           <w:sz w:val="21"/>
           <w:highlight w:val="none"/>
@@ -16142,6 +16628,7 @@
           <w:rFonts w:ascii="JetBrainsMono Nerd Font" w:hAnsi="JetBrainsMono Nerd Font"/>
           <w:b w:val="false"/>
           <w:i/>
+          <w:i/>
           <w:color w:val="000000"/>
           <w:sz w:val="21"/>
           <w:highlight w:val="none"/>
@@ -16169,6 +16656,7 @@
           <w:rFonts w:ascii="JetBrainsMono Nerd Font" w:hAnsi="JetBrainsMono Nerd Font"/>
           <w:b w:val="false"/>
           <w:i/>
+          <w:i/>
           <w:color w:val="000000"/>
           <w:sz w:val="21"/>
           <w:highlight w:val="none"/>
@@ -16215,6 +16703,7 @@
           <w:rFonts w:ascii="JetBrainsMono Nerd Font" w:hAnsi="JetBrainsMono Nerd Font"/>
           <w:b w:val="false"/>
           <w:i/>
+          <w:i/>
           <w:color w:val="000000"/>
           <w:sz w:val="21"/>
           <w:highlight w:val="none"/>
@@ -16242,6 +16731,7 @@
           <w:rFonts w:ascii="JetBrainsMono Nerd Font" w:hAnsi="JetBrainsMono Nerd Font"/>
           <w:b w:val="false"/>
           <w:i/>
+          <w:i/>
           <w:color w:val="000000"/>
           <w:sz w:val="21"/>
           <w:highlight w:val="none"/>
@@ -16269,6 +16759,7 @@
           <w:rFonts w:ascii="JetBrainsMono Nerd Font" w:hAnsi="JetBrainsMono Nerd Font"/>
           <w:b w:val="false"/>
           <w:i/>
+          <w:i/>
           <w:color w:val="000000"/>
           <w:sz w:val="21"/>
           <w:highlight w:val="none"/>
@@ -16315,6 +16806,7 @@
           <w:rFonts w:ascii="JetBrainsMono Nerd Font" w:hAnsi="JetBrainsMono Nerd Font"/>
           <w:b w:val="false"/>
           <w:i/>
+          <w:i/>
           <w:color w:val="000000"/>
           <w:sz w:val="21"/>
           <w:highlight w:val="none"/>
@@ -16699,6 +17191,7 @@
           <w:rFonts w:ascii="JetBrainsMono Nerd Font" w:hAnsi="JetBrainsMono Nerd Font"/>
           <w:b w:val="false"/>
           <w:i/>
+          <w:i/>
           <w:color w:val="000000"/>
           <w:sz w:val="21"/>
           <w:highlight w:val="none"/>
@@ -16726,6 +17219,7 @@
           <w:rFonts w:ascii="JetBrainsMono Nerd Font" w:hAnsi="JetBrainsMono Nerd Font"/>
           <w:b w:val="false"/>
           <w:i/>
+          <w:i/>
           <w:color w:val="000000"/>
           <w:sz w:val="21"/>
           <w:highlight w:val="none"/>
@@ -16777,6 +17271,7 @@
           <w:rFonts w:ascii="JetBrainsMono Nerd Font" w:hAnsi="JetBrainsMono Nerd Font"/>
           <w:b w:val="false"/>
           <w:i/>
+          <w:i/>
           <w:color w:val="000000"/>
           <w:sz w:val="21"/>
           <w:highlight w:val="none"/>
@@ -16804,6 +17299,7 @@
           <w:rFonts w:ascii="JetBrainsMono Nerd Font" w:hAnsi="JetBrainsMono Nerd Font"/>
           <w:b w:val="false"/>
           <w:i/>
+          <w:i/>
           <w:color w:val="000000"/>
           <w:sz w:val="21"/>
           <w:highlight w:val="none"/>
@@ -16831,6 +17327,7 @@
           <w:rFonts w:ascii="JetBrainsMono Nerd Font" w:hAnsi="JetBrainsMono Nerd Font"/>
           <w:b w:val="false"/>
           <w:i/>
+          <w:i/>
           <w:color w:val="000000"/>
           <w:sz w:val="21"/>
           <w:highlight w:val="none"/>
@@ -16877,6 +17374,7 @@
           <w:rFonts w:ascii="JetBrainsMono Nerd Font" w:hAnsi="JetBrainsMono Nerd Font"/>
           <w:b w:val="false"/>
           <w:i/>
+          <w:i/>
           <w:color w:val="000000"/>
           <w:sz w:val="21"/>
           <w:highlight w:val="none"/>
@@ -16923,6 +17421,7 @@
           <w:rFonts w:ascii="JetBrainsMono Nerd Font" w:hAnsi="JetBrainsMono Nerd Font"/>
           <w:b w:val="false"/>
           <w:i/>
+          <w:i/>
           <w:color w:val="000000"/>
           <w:sz w:val="21"/>
           <w:highlight w:val="none"/>
@@ -17044,6 +17543,7 @@
           <w:rFonts w:ascii="JetBrainsMono Nerd Font" w:hAnsi="JetBrainsMono Nerd Font"/>
           <w:b w:val="false"/>
           <w:i/>
+          <w:i/>
           <w:color w:val="000000"/>
           <w:sz w:val="21"/>
           <w:highlight w:val="none"/>
@@ -17071,6 +17571,7 @@
           <w:rFonts w:ascii="JetBrainsMono Nerd Font" w:hAnsi="JetBrainsMono Nerd Font"/>
           <w:b w:val="false"/>
           <w:i/>
+          <w:i/>
           <w:color w:val="000000"/>
           <w:sz w:val="21"/>
           <w:highlight w:val="none"/>
@@ -17098,6 +17599,7 @@
           <w:rFonts w:ascii="JetBrainsMono Nerd Font" w:hAnsi="JetBrainsMono Nerd Font"/>
           <w:b w:val="false"/>
           <w:i/>
+          <w:i/>
           <w:color w:val="000000"/>
           <w:sz w:val="21"/>
           <w:highlight w:val="none"/>
@@ -17144,6 +17646,7 @@
           <w:rFonts w:ascii="JetBrainsMono Nerd Font" w:hAnsi="JetBrainsMono Nerd Font"/>
           <w:b w:val="false"/>
           <w:i/>
+          <w:i/>
           <w:color w:val="000000"/>
           <w:sz w:val="21"/>
           <w:highlight w:val="none"/>
@@ -17171,6 +17674,7 @@
           <w:rFonts w:ascii="JetBrainsMono Nerd Font" w:hAnsi="JetBrainsMono Nerd Font"/>
           <w:b w:val="false"/>
           <w:i/>
+          <w:i/>
           <w:color w:val="000000"/>
           <w:sz w:val="21"/>
           <w:highlight w:val="none"/>
@@ -17217,6 +17721,7 @@
           <w:rFonts w:ascii="JetBrainsMono Nerd Font" w:hAnsi="JetBrainsMono Nerd Font"/>
           <w:b w:val="false"/>
           <w:i/>
+          <w:i/>
           <w:color w:val="000000"/>
           <w:sz w:val="21"/>
           <w:highlight w:val="none"/>
@@ -17244,6 +17749,7 @@
           <w:rFonts w:ascii="JetBrainsMono Nerd Font" w:hAnsi="JetBrainsMono Nerd Font"/>
           <w:b w:val="false"/>
           <w:i/>
+          <w:i/>
           <w:color w:val="000000"/>
           <w:sz w:val="21"/>
           <w:highlight w:val="none"/>
@@ -17382,6 +17888,7 @@
           <w:rFonts w:ascii="JetBrainsMono Nerd Font" w:hAnsi="JetBrainsMono Nerd Font"/>
           <w:b w:val="false"/>
           <w:i/>
+          <w:i/>
           <w:color w:val="000000"/>
           <w:sz w:val="21"/>
           <w:highlight w:val="none"/>
@@ -17453,6 +17960,7 @@
           <w:rFonts w:ascii="JetBrainsMono Nerd Font" w:hAnsi="JetBrainsMono Nerd Font"/>
           <w:b w:val="false"/>
           <w:i/>
+          <w:i/>
           <w:color w:val="000000"/>
           <w:sz w:val="21"/>
           <w:highlight w:val="none"/>
@@ -17480,6 +17988,7 @@
           <w:rFonts w:ascii="JetBrainsMono Nerd Font" w:hAnsi="JetBrainsMono Nerd Font"/>
           <w:b w:val="false"/>
           <w:i/>
+          <w:i/>
           <w:color w:val="000000"/>
           <w:sz w:val="21"/>
           <w:highlight w:val="none"/>
@@ -17507,6 +18016,7 @@
           <w:rFonts w:ascii="JetBrainsMono Nerd Font" w:hAnsi="JetBrainsMono Nerd Font"/>
           <w:b w:val="false"/>
           <w:i/>
+          <w:i/>
           <w:color w:val="000000"/>
           <w:sz w:val="21"/>
           <w:highlight w:val="none"/>
@@ -17553,6 +18063,7 @@
           <w:rFonts w:ascii="JetBrainsMono Nerd Font" w:hAnsi="JetBrainsMono Nerd Font"/>
           <w:b w:val="false"/>
           <w:i/>
+          <w:i/>
           <w:color w:val="000000"/>
           <w:sz w:val="21"/>
           <w:highlight w:val="none"/>
@@ -17668,6 +18179,7 @@
           <w:rFonts w:ascii="JetBrainsMono Nerd Font" w:hAnsi="JetBrainsMono Nerd Font"/>
           <w:b w:val="false"/>
           <w:i/>
+          <w:i/>
           <w:color w:val="000000"/>
           <w:sz w:val="21"/>
           <w:highlight w:val="none"/>
@@ -17695,6 +18207,7 @@
           <w:rFonts w:ascii="JetBrainsMono Nerd Font" w:hAnsi="JetBrainsMono Nerd Font"/>
           <w:b w:val="false"/>
           <w:i/>
+          <w:i/>
           <w:color w:val="000000"/>
           <w:sz w:val="21"/>
           <w:highlight w:val="none"/>
@@ -17722,6 +18235,7 @@
           <w:rFonts w:ascii="JetBrainsMono Nerd Font" w:hAnsi="JetBrainsMono Nerd Font"/>
           <w:b w:val="false"/>
           <w:i/>
+          <w:i/>
           <w:color w:val="000000"/>
           <w:sz w:val="21"/>
           <w:highlight w:val="none"/>
@@ -17768,6 +18282,7 @@
           <w:rFonts w:ascii="JetBrainsMono Nerd Font" w:hAnsi="JetBrainsMono Nerd Font"/>
           <w:b w:val="false"/>
           <w:i/>
+          <w:i/>
           <w:color w:val="000000"/>
           <w:sz w:val="21"/>
           <w:highlight w:val="none"/>
@@ -17795,6 +18310,7 @@
           <w:rFonts w:ascii="JetBrainsMono Nerd Font" w:hAnsi="JetBrainsMono Nerd Font"/>
           <w:b w:val="false"/>
           <w:i/>
+          <w:i/>
           <w:color w:val="000000"/>
           <w:sz w:val="21"/>
           <w:highlight w:val="none"/>
@@ -17822,6 +18338,7 @@
           <w:rFonts w:ascii="JetBrainsMono Nerd Font" w:hAnsi="JetBrainsMono Nerd Font"/>
           <w:b w:val="false"/>
           <w:i/>
+          <w:i/>
           <w:color w:val="000000"/>
           <w:sz w:val="21"/>
           <w:highlight w:val="none"/>
@@ -17868,6 +18385,7 @@
           <w:rFonts w:ascii="JetBrainsMono Nerd Font" w:hAnsi="JetBrainsMono Nerd Font"/>
           <w:b w:val="false"/>
           <w:i/>
+          <w:i/>
           <w:color w:val="000000"/>
           <w:sz w:val="21"/>
           <w:highlight w:val="none"/>
@@ -17895,6 +18413,7 @@
           <w:rFonts w:ascii="JetBrainsMono Nerd Font" w:hAnsi="JetBrainsMono Nerd Font"/>
           <w:b w:val="false"/>
           <w:i/>
+          <w:i/>
           <w:color w:val="000000"/>
           <w:sz w:val="21"/>
           <w:highlight w:val="none"/>
@@ -17922,6 +18441,7 @@
           <w:rFonts w:ascii="JetBrainsMono Nerd Font" w:hAnsi="JetBrainsMono Nerd Font"/>
           <w:b w:val="false"/>
           <w:i/>
+          <w:i/>
           <w:color w:val="000000"/>
           <w:sz w:val="21"/>
           <w:highlight w:val="none"/>
@@ -17968,6 +18488,7 @@
           <w:rFonts w:ascii="JetBrainsMono Nerd Font" w:hAnsi="JetBrainsMono Nerd Font"/>
           <w:b w:val="false"/>
           <w:i/>
+          <w:i/>
           <w:color w:val="000000"/>
           <w:sz w:val="21"/>
           <w:highlight w:val="none"/>
@@ -17995,6 +18516,7 @@
           <w:rFonts w:ascii="JetBrainsMono Nerd Font" w:hAnsi="JetBrainsMono Nerd Font"/>
           <w:b w:val="false"/>
           <w:i/>
+          <w:i/>
           <w:color w:val="000000"/>
           <w:sz w:val="21"/>
           <w:highlight w:val="none"/>
@@ -18022,6 +18544,7 @@
           <w:rFonts w:ascii="JetBrainsMono Nerd Font" w:hAnsi="JetBrainsMono Nerd Font"/>
           <w:b w:val="false"/>
           <w:i/>
+          <w:i/>
           <w:color w:val="000000"/>
           <w:sz w:val="21"/>
           <w:highlight w:val="none"/>
@@ -18068,6 +18591,7 @@
           <w:rFonts w:ascii="JetBrainsMono Nerd Font" w:hAnsi="JetBrainsMono Nerd Font"/>
           <w:b w:val="false"/>
           <w:i/>
+          <w:i/>
           <w:color w:val="000000"/>
           <w:sz w:val="21"/>
           <w:highlight w:val="none"/>
@@ -18095,6 +18619,7 @@
           <w:rFonts w:ascii="JetBrainsMono Nerd Font" w:hAnsi="JetBrainsMono Nerd Font"/>
           <w:b w:val="false"/>
           <w:i/>
+          <w:i/>
           <w:color w:val="000000"/>
           <w:sz w:val="21"/>
           <w:highlight w:val="none"/>
@@ -18122,6 +18647,7 @@
           <w:rFonts w:ascii="JetBrainsMono Nerd Font" w:hAnsi="JetBrainsMono Nerd Font"/>
           <w:b w:val="false"/>
           <w:i/>
+          <w:i/>
           <w:color w:val="000000"/>
           <w:sz w:val="21"/>
           <w:highlight w:val="none"/>
@@ -18168,6 +18694,7 @@
           <w:rFonts w:ascii="JetBrainsMono Nerd Font" w:hAnsi="JetBrainsMono Nerd Font"/>
           <w:b w:val="false"/>
           <w:i/>
+          <w:i/>
           <w:color w:val="000000"/>
           <w:sz w:val="21"/>
           <w:highlight w:val="none"/>
@@ -18214,6 +18741,7 @@
           <w:rFonts w:ascii="JetBrainsMono Nerd Font" w:hAnsi="JetBrainsMono Nerd Font"/>
           <w:b w:val="false"/>
           <w:i/>
+          <w:i/>
           <w:color w:val="000000"/>
           <w:sz w:val="21"/>
           <w:highlight w:val="none"/>
@@ -18379,6 +18907,7 @@
           <w:rFonts w:ascii="JetBrainsMono Nerd Font" w:hAnsi="JetBrainsMono Nerd Font"/>
           <w:b w:val="false"/>
           <w:i/>
+          <w:i/>
           <w:color w:val="000000"/>
           <w:sz w:val="21"/>
           <w:highlight w:val="none"/>
@@ -18475,6 +19004,7 @@
           <w:rFonts w:ascii="JetBrainsMono Nerd Font" w:hAnsi="JetBrainsMono Nerd Font"/>
           <w:b w:val="false"/>
           <w:i/>
+          <w:i/>
           <w:color w:val="000000"/>
           <w:sz w:val="21"/>
           <w:highlight w:val="none"/>
@@ -18546,6 +19076,7 @@
           <w:rFonts w:ascii="JetBrainsMono Nerd Font" w:hAnsi="JetBrainsMono Nerd Font"/>
           <w:b w:val="false"/>
           <w:i/>
+          <w:i/>
           <w:color w:val="000000"/>
           <w:sz w:val="21"/>
           <w:highlight w:val="none"/>
@@ -18686,6 +19217,7 @@
           <w:rFonts w:ascii="JetBrainsMono Nerd Font" w:hAnsi="JetBrainsMono Nerd Font"/>
           <w:b w:val="false"/>
           <w:i/>
+          <w:i/>
           <w:color w:val="000000"/>
           <w:sz w:val="21"/>
           <w:highlight w:val="none"/>
@@ -18807,6 +19339,7 @@
           <w:rFonts w:ascii="JetBrainsMono Nerd Font" w:hAnsi="JetBrainsMono Nerd Font"/>
           <w:b w:val="false"/>
           <w:i/>
+          <w:i/>
           <w:color w:val="000000"/>
           <w:sz w:val="21"/>
           <w:highlight w:val="none"/>
@@ -18834,6 +19367,7 @@
           <w:rFonts w:ascii="JetBrainsMono Nerd Font" w:hAnsi="JetBrainsMono Nerd Font"/>
           <w:b w:val="false"/>
           <w:i/>
+          <w:i/>
           <w:color w:val="000000"/>
           <w:sz w:val="21"/>
           <w:highlight w:val="none"/>
@@ -19098,6 +19632,7 @@
           <w:rFonts w:ascii="JetBrainsMono Nerd Font" w:hAnsi="JetBrainsMono Nerd Font"/>
           <w:b w:val="false"/>
           <w:i/>
+          <w:i/>
           <w:color w:val="000000"/>
           <w:sz w:val="21"/>
           <w:highlight w:val="none"/>
@@ -19338,6 +19873,7 @@
           <w:rFonts w:ascii="JetBrainsMono Nerd Font" w:hAnsi="JetBrainsMono Nerd Font"/>
           <w:b w:val="false"/>
           <w:i/>
+          <w:i/>
           <w:color w:val="000000"/>
           <w:sz w:val="21"/>
           <w:highlight w:val="none"/>
@@ -19434,6 +19970,7 @@
           <w:rFonts w:ascii="JetBrainsMono Nerd Font" w:hAnsi="JetBrainsMono Nerd Font"/>
           <w:b w:val="false"/>
           <w:i/>
+          <w:i/>
           <w:color w:val="000000"/>
           <w:sz w:val="21"/>
           <w:highlight w:val="none"/>
@@ -20068,6 +20605,7 @@
           <w:rFonts w:ascii="JetBrainsMono Nerd Font" w:hAnsi="JetBrainsMono Nerd Font"/>
           <w:b w:val="false"/>
           <w:i/>
+          <w:i/>
           <w:color w:val="000000"/>
           <w:sz w:val="21"/>
           <w:highlight w:val="none"/>
@@ -20095,6 +20633,7 @@
           <w:rFonts w:ascii="JetBrainsMono Nerd Font" w:hAnsi="JetBrainsMono Nerd Font"/>
           <w:b w:val="false"/>
           <w:i/>
+          <w:i/>
           <w:color w:val="000000"/>
           <w:sz w:val="21"/>
           <w:highlight w:val="none"/>
@@ -20122,6 +20661,7 @@
           <w:rFonts w:ascii="JetBrainsMono Nerd Font" w:hAnsi="JetBrainsMono Nerd Font"/>
           <w:b w:val="false"/>
           <w:i/>
+          <w:i/>
           <w:color w:val="000000"/>
           <w:sz w:val="21"/>
           <w:highlight w:val="none"/>
@@ -20149,6 +20689,7 @@
           <w:rFonts w:ascii="JetBrainsMono Nerd Font" w:hAnsi="JetBrainsMono Nerd Font"/>
           <w:b w:val="false"/>
           <w:i/>
+          <w:i/>
           <w:color w:val="000000"/>
           <w:sz w:val="21"/>
           <w:highlight w:val="none"/>
@@ -20176,6 +20717,7 @@
           <w:rFonts w:ascii="JetBrainsMono Nerd Font" w:hAnsi="JetBrainsMono Nerd Font"/>
           <w:b w:val="false"/>
           <w:i/>
+          <w:i/>
           <w:color w:val="000000"/>
           <w:sz w:val="21"/>
           <w:highlight w:val="none"/>
@@ -20203,6 +20745,7 @@
           <w:rFonts w:ascii="JetBrainsMono Nerd Font" w:hAnsi="JetBrainsMono Nerd Font"/>
           <w:b w:val="false"/>
           <w:i/>
+          <w:i/>
           <w:color w:val="000000"/>
           <w:sz w:val="21"/>
           <w:highlight w:val="none"/>
@@ -20230,6 +20773,7 @@
           <w:rFonts w:ascii="JetBrainsMono Nerd Font" w:hAnsi="JetBrainsMono Nerd Font"/>
           <w:b w:val="false"/>
           <w:i/>
+          <w:i/>
           <w:color w:val="000000"/>
           <w:sz w:val="21"/>
           <w:highlight w:val="none"/>
@@ -20257,6 +20801,7 @@
           <w:rFonts w:ascii="JetBrainsMono Nerd Font" w:hAnsi="JetBrainsMono Nerd Font"/>
           <w:b w:val="false"/>
           <w:i/>
+          <w:i/>
           <w:color w:val="000000"/>
           <w:sz w:val="21"/>
           <w:highlight w:val="none"/>
@@ -20284,6 +20829,7 @@
           <w:rFonts w:ascii="JetBrainsMono Nerd Font" w:hAnsi="JetBrainsMono Nerd Font"/>
           <w:b w:val="false"/>
           <w:i/>
+          <w:i/>
           <w:color w:val="000000"/>
           <w:sz w:val="21"/>
           <w:highlight w:val="none"/>
@@ -20330,6 +20876,7 @@
           <w:rFonts w:ascii="JetBrainsMono Nerd Font" w:hAnsi="JetBrainsMono Nerd Font"/>
           <w:b w:val="false"/>
           <w:i/>
+          <w:i/>
           <w:color w:val="000000"/>
           <w:sz w:val="21"/>
           <w:highlight w:val="none"/>
@@ -20498,6 +21045,7 @@
           <w:rFonts w:ascii="JetBrainsMono Nerd Font" w:hAnsi="JetBrainsMono Nerd Font"/>
           <w:b w:val="false"/>
           <w:i/>
+          <w:i/>
           <w:color w:val="000000"/>
           <w:sz w:val="21"/>
           <w:highlight w:val="none"/>
@@ -20619,6 +21167,7 @@
           <w:rFonts w:ascii="JetBrainsMono Nerd Font" w:hAnsi="JetBrainsMono Nerd Font"/>
           <w:b w:val="false"/>
           <w:i/>
+          <w:i/>
           <w:color w:val="000000"/>
           <w:sz w:val="21"/>
           <w:highlight w:val="none"/>
@@ -20646,6 +21195,7 @@
           <w:rFonts w:ascii="JetBrainsMono Nerd Font" w:hAnsi="JetBrainsMono Nerd Font"/>
           <w:b w:val="false"/>
           <w:i/>
+          <w:i/>
           <w:color w:val="000000"/>
           <w:sz w:val="21"/>
           <w:highlight w:val="none"/>
@@ -20673,6 +21223,7 @@
           <w:rFonts w:ascii="JetBrainsMono Nerd Font" w:hAnsi="JetBrainsMono Nerd Font"/>
           <w:b w:val="false"/>
           <w:i/>
+          <w:i/>
           <w:color w:val="000000"/>
           <w:sz w:val="21"/>
           <w:highlight w:val="none"/>
@@ -20700,6 +21251,7 @@
           <w:rFonts w:ascii="JetBrainsMono Nerd Font" w:hAnsi="JetBrainsMono Nerd Font"/>
           <w:b w:val="false"/>
           <w:i/>
+          <w:i/>
           <w:color w:val="000000"/>
           <w:sz w:val="21"/>
           <w:highlight w:val="none"/>
@@ -20727,6 +21279,7 @@
           <w:rFonts w:ascii="JetBrainsMono Nerd Font" w:hAnsi="JetBrainsMono Nerd Font"/>
           <w:b w:val="false"/>
           <w:i/>
+          <w:i/>
           <w:color w:val="000000"/>
           <w:sz w:val="21"/>
           <w:highlight w:val="none"/>
@@ -20773,6 +21326,7 @@
           <w:rFonts w:ascii="JetBrainsMono Nerd Font" w:hAnsi="JetBrainsMono Nerd Font"/>
           <w:b w:val="false"/>
           <w:i/>
+          <w:i/>
           <w:color w:val="000000"/>
           <w:sz w:val="21"/>
           <w:highlight w:val="none"/>
@@ -20800,6 +21354,7 @@
           <w:rFonts w:ascii="JetBrainsMono Nerd Font" w:hAnsi="JetBrainsMono Nerd Font"/>
           <w:b w:val="false"/>
           <w:i/>
+          <w:i/>
           <w:color w:val="000000"/>
           <w:sz w:val="21"/>
           <w:highlight w:val="none"/>
@@ -20827,6 +21382,7 @@
           <w:rFonts w:ascii="JetBrainsMono Nerd Font" w:hAnsi="JetBrainsMono Nerd Font"/>
           <w:b w:val="false"/>
           <w:i/>
+          <w:i/>
           <w:color w:val="000000"/>
           <w:sz w:val="21"/>
           <w:highlight w:val="none"/>
@@ -20873,6 +21429,7 @@
           <w:rFonts w:ascii="JetBrainsMono Nerd Font" w:hAnsi="JetBrainsMono Nerd Font"/>
           <w:b w:val="false"/>
           <w:i/>
+          <w:i/>
           <w:color w:val="000000"/>
           <w:sz w:val="21"/>
           <w:highlight w:val="none"/>
@@ -21287,6 +21844,7 @@
           <w:rFonts w:ascii="JetBrainsMono Nerd Font" w:hAnsi="JetBrainsMono Nerd Font"/>
           <w:b w:val="false"/>
           <w:i/>
+          <w:i/>
           <w:color w:val="000000"/>
           <w:sz w:val="21"/>
           <w:highlight w:val="none"/>
@@ -21408,6 +21966,7 @@
           <w:rFonts w:ascii="JetBrainsMono Nerd Font" w:hAnsi="JetBrainsMono Nerd Font"/>
           <w:b w:val="false"/>
           <w:i/>
+          <w:i/>
           <w:color w:val="000000"/>
           <w:sz w:val="21"/>
           <w:highlight w:val="none"/>
@@ -21435,6 +21994,7 @@
           <w:rFonts w:ascii="JetBrainsMono Nerd Font" w:hAnsi="JetBrainsMono Nerd Font"/>
           <w:b w:val="false"/>
           <w:i/>
+          <w:i/>
           <w:color w:val="000000"/>
           <w:sz w:val="21"/>
           <w:highlight w:val="none"/>
@@ -21581,6 +22141,7 @@
           <w:rFonts w:ascii="JetBrainsMono Nerd Font" w:hAnsi="JetBrainsMono Nerd Font"/>
           <w:b w:val="false"/>
           <w:i/>
+          <w:i/>
           <w:color w:val="000000"/>
           <w:sz w:val="21"/>
           <w:highlight w:val="none"/>
@@ -21608,6 +22169,7 @@
           <w:rFonts w:ascii="JetBrainsMono Nerd Font" w:hAnsi="JetBrainsMono Nerd Font"/>
           <w:b w:val="false"/>
           <w:i/>
+          <w:i/>
           <w:color w:val="000000"/>
           <w:sz w:val="21"/>
           <w:highlight w:val="none"/>
@@ -21635,6 +22197,7 @@
           <w:rFonts w:ascii="JetBrainsMono Nerd Font" w:hAnsi="JetBrainsMono Nerd Font"/>
           <w:b w:val="false"/>
           <w:i/>
+          <w:i/>
           <w:color w:val="000000"/>
           <w:sz w:val="21"/>
           <w:highlight w:val="none"/>
@@ -21681,6 +22244,7 @@
           <w:rFonts w:ascii="JetBrainsMono Nerd Font" w:hAnsi="JetBrainsMono Nerd Font"/>
           <w:b w:val="false"/>
           <w:i/>
+          <w:i/>
           <w:color w:val="000000"/>
           <w:sz w:val="21"/>
           <w:highlight w:val="none"/>
@@ -21763,6 +22327,7 @@
           <w:rFonts w:ascii="JetBrainsMono Nerd Font" w:hAnsi="JetBrainsMono Nerd Font"/>
           <w:b w:val="false"/>
           <w:i/>
+          <w:i/>
           <w:color w:val="000000"/>
           <w:sz w:val="21"/>
           <w:highlight w:val="none"/>
@@ -22287,6 +22852,7 @@
           <w:rFonts w:ascii="JetBrainsMono Nerd Font" w:hAnsi="JetBrainsMono Nerd Font"/>
           <w:b w:val="false"/>
           <w:i/>
+          <w:i/>
           <w:color w:val="000000"/>
           <w:sz w:val="21"/>
           <w:highlight w:val="none"/>
@@ -22314,6 +22880,7 @@
           <w:rFonts w:ascii="JetBrainsMono Nerd Font" w:hAnsi="JetBrainsMono Nerd Font"/>
           <w:b w:val="false"/>
           <w:i/>
+          <w:i/>
           <w:color w:val="000000"/>
           <w:sz w:val="21"/>
           <w:highlight w:val="none"/>
@@ -22385,6 +22952,7 @@
           <w:rFonts w:ascii="JetBrainsMono Nerd Font" w:hAnsi="JetBrainsMono Nerd Font"/>
           <w:b w:val="false"/>
           <w:i/>
+          <w:i/>
           <w:color w:val="000000"/>
           <w:sz w:val="21"/>
           <w:highlight w:val="none"/>
@@ -22531,6 +23099,7 @@
           <w:rFonts w:ascii="JetBrainsMono Nerd Font" w:hAnsi="JetBrainsMono Nerd Font"/>
           <w:b w:val="false"/>
           <w:i/>
+          <w:i/>
           <w:color w:val="000000"/>
           <w:sz w:val="21"/>
           <w:highlight w:val="none"/>
@@ -22827,6 +23396,7 @@
           <w:rFonts w:ascii="JetBrainsMono Nerd Font" w:hAnsi="JetBrainsMono Nerd Font"/>
           <w:b w:val="false"/>
           <w:i/>
+          <w:i/>
           <w:color w:val="000000"/>
           <w:sz w:val="21"/>
           <w:highlight w:val="none"/>
@@ -23123,6 +23693,7 @@
           <w:rFonts w:ascii="JetBrainsMono Nerd Font" w:hAnsi="JetBrainsMono Nerd Font"/>
           <w:b w:val="false"/>
           <w:i/>
+          <w:i/>
           <w:color w:val="000000"/>
           <w:sz w:val="21"/>
           <w:highlight w:val="none"/>
@@ -23219,6 +23790,7 @@
           <w:rFonts w:ascii="JetBrainsMono Nerd Font" w:hAnsi="JetBrainsMono Nerd Font"/>
           <w:b w:val="false"/>
           <w:i/>
+          <w:i/>
           <w:color w:val="000000"/>
           <w:sz w:val="21"/>
           <w:highlight w:val="none"/>
@@ -23315,6 +23887,7 @@
           <w:rFonts w:ascii="JetBrainsMono Nerd Font" w:hAnsi="JetBrainsMono Nerd Font"/>
           <w:b w:val="false"/>
           <w:i/>
+          <w:i/>
           <w:color w:val="000000"/>
           <w:sz w:val="21"/>
           <w:highlight w:val="none"/>
@@ -23411,6 +23984,7 @@
           <w:rFonts w:ascii="JetBrainsMono Nerd Font" w:hAnsi="JetBrainsMono Nerd Font"/>
           <w:b w:val="false"/>
           <w:i/>
+          <w:i/>
           <w:color w:val="000000"/>
           <w:sz w:val="21"/>
           <w:highlight w:val="none"/>
@@ -23607,6 +24181,7 @@
           <w:rFonts w:ascii="JetBrainsMono Nerd Font" w:hAnsi="JetBrainsMono Nerd Font"/>
           <w:b w:val="false"/>
           <w:i/>
+          <w:i/>
           <w:color w:val="000000"/>
           <w:sz w:val="21"/>
           <w:highlight w:val="none"/>
@@ -23753,6 +24328,7 @@
           <w:rFonts w:ascii="JetBrainsMono Nerd Font" w:hAnsi="JetBrainsMono Nerd Font"/>
           <w:b w:val="false"/>
           <w:i/>
+          <w:i/>
           <w:color w:val="000000"/>
           <w:sz w:val="21"/>
           <w:highlight w:val="none"/>
@@ -23780,6 +24356,7 @@
           <w:rFonts w:ascii="JetBrainsMono Nerd Font" w:hAnsi="JetBrainsMono Nerd Font"/>
           <w:b w:val="false"/>
           <w:i/>
+          <w:i/>
           <w:color w:val="000000"/>
           <w:sz w:val="21"/>
           <w:highlight w:val="none"/>
@@ -23807,6 +24384,7 @@
           <w:rFonts w:ascii="JetBrainsMono Nerd Font" w:hAnsi="JetBrainsMono Nerd Font"/>
           <w:b w:val="false"/>
           <w:i/>
+          <w:i/>
           <w:color w:val="000000"/>
           <w:sz w:val="21"/>
           <w:highlight w:val="none"/>
@@ -23853,6 +24431,7 @@
           <w:rFonts w:ascii="JetBrainsMono Nerd Font" w:hAnsi="JetBrainsMono Nerd Font"/>
           <w:b w:val="false"/>
           <w:i/>
+          <w:i/>
           <w:color w:val="000000"/>
           <w:sz w:val="21"/>
           <w:highlight w:val="none"/>
@@ -23880,6 +24459,7 @@
           <w:rFonts w:ascii="JetBrainsMono Nerd Font" w:hAnsi="JetBrainsMono Nerd Font"/>
           <w:b w:val="false"/>
           <w:i/>
+          <w:i/>
           <w:color w:val="000000"/>
           <w:sz w:val="21"/>
           <w:highlight w:val="none"/>
@@ -23926,6 +24506,7 @@
           <w:rFonts w:ascii="JetBrainsMono Nerd Font" w:hAnsi="JetBrainsMono Nerd Font"/>
           <w:b w:val="false"/>
           <w:i/>
+          <w:i/>
           <w:color w:val="000000"/>
           <w:sz w:val="21"/>
           <w:highlight w:val="none"/>
@@ -23953,6 +24534,7 @@
           <w:rFonts w:ascii="JetBrainsMono Nerd Font" w:hAnsi="JetBrainsMono Nerd Font"/>
           <w:b w:val="false"/>
           <w:i/>
+          <w:i/>
           <w:color w:val="000000"/>
           <w:sz w:val="21"/>
           <w:highlight w:val="none"/>
@@ -23999,6 +24581,7 @@
           <w:rFonts w:ascii="JetBrainsMono Nerd Font" w:hAnsi="JetBrainsMono Nerd Font"/>
           <w:b w:val="false"/>
           <w:i/>
+          <w:i/>
           <w:color w:val="000000"/>
           <w:sz w:val="21"/>
           <w:highlight w:val="none"/>
@@ -24070,6 +24653,7 @@
           <w:rFonts w:ascii="JetBrainsMono Nerd Font" w:hAnsi="JetBrainsMono Nerd Font"/>
           <w:b w:val="false"/>
           <w:i/>
+          <w:i/>
           <w:color w:val="000000"/>
           <w:sz w:val="21"/>
           <w:highlight w:val="none"/>
@@ -24141,6 +24725,7 @@
           <w:rFonts w:ascii="JetBrainsMono Nerd Font" w:hAnsi="JetBrainsMono Nerd Font"/>
           <w:b w:val="false"/>
           <w:i/>
+          <w:i/>
           <w:color w:val="000000"/>
           <w:sz w:val="21"/>
           <w:highlight w:val="none"/>
@@ -24212,6 +24797,7 @@
           <w:rFonts w:ascii="JetBrainsMono Nerd Font" w:hAnsi="JetBrainsMono Nerd Font"/>
           <w:b w:val="false"/>
           <w:i/>
+          <w:i/>
           <w:color w:val="000000"/>
           <w:sz w:val="21"/>
           <w:highlight w:val="none"/>
@@ -24283,6 +24869,7 @@
           <w:rFonts w:ascii="JetBrainsMono Nerd Font" w:hAnsi="JetBrainsMono Nerd Font"/>
           <w:b w:val="false"/>
           <w:i/>
+          <w:i/>
           <w:color w:val="000000"/>
           <w:sz w:val="21"/>
           <w:highlight w:val="none"/>
@@ -24379,6 +24966,7 @@
           <w:rFonts w:ascii="JetBrainsMono Nerd Font" w:hAnsi="JetBrainsMono Nerd Font"/>
           <w:b w:val="false"/>
           <w:i/>
+          <w:i/>
           <w:color w:val="000000"/>
           <w:sz w:val="21"/>
           <w:highlight w:val="none"/>
@@ -24525,6 +25113,7 @@
           <w:rFonts w:ascii="JetBrainsMono Nerd Font" w:hAnsi="JetBrainsMono Nerd Font"/>
           <w:b w:val="false"/>
           <w:i/>
+          <w:i/>
           <w:color w:val="000000"/>
           <w:sz w:val="21"/>
           <w:highlight w:val="none"/>
@@ -24671,6 +25260,7 @@
           <w:rFonts w:ascii="JetBrainsMono Nerd Font" w:hAnsi="JetBrainsMono Nerd Font"/>
           <w:b w:val="false"/>
           <w:i/>
+          <w:i/>
           <w:color w:val="000000"/>
           <w:sz w:val="21"/>
           <w:highlight w:val="none"/>
@@ -24698,6 +25288,7 @@
           <w:rFonts w:ascii="JetBrainsMono Nerd Font" w:hAnsi="JetBrainsMono Nerd Font"/>
           <w:b w:val="false"/>
           <w:i/>
+          <w:i/>
           <w:color w:val="000000"/>
           <w:sz w:val="21"/>
           <w:highlight w:val="none"/>
@@ -24793,6 +25384,7 @@
           <w:rFonts w:ascii="JetBrainsMono Nerd Font" w:hAnsi="JetBrainsMono Nerd Font"/>
           <w:b w:val="false"/>
           <w:i/>
+          <w:i/>
           <w:color w:val="000000"/>
           <w:sz w:val="21"/>
           <w:highlight w:val="none"/>
@@ -24889,6 +25481,7 @@
           <w:rFonts w:ascii="JetBrainsMono Nerd Font" w:hAnsi="JetBrainsMono Nerd Font"/>
           <w:b w:val="false"/>
           <w:i/>
+          <w:i/>
           <w:color w:val="000000"/>
           <w:sz w:val="21"/>
           <w:highlight w:val="none"/>
@@ -24960,6 +25553,7 @@
           <w:rFonts w:ascii="JetBrainsMono Nerd Font" w:hAnsi="JetBrainsMono Nerd Font"/>
           <w:b w:val="false"/>
           <w:i/>
+          <w:i/>
           <w:color w:val="000000"/>
           <w:sz w:val="21"/>
           <w:highlight w:val="none"/>
@@ -25031,6 +25625,7 @@
           <w:rFonts w:ascii="JetBrainsMono Nerd Font" w:hAnsi="JetBrainsMono Nerd Font"/>
           <w:b w:val="false"/>
           <w:i/>
+          <w:i/>
           <w:color w:val="000000"/>
           <w:sz w:val="21"/>
           <w:highlight w:val="none"/>
@@ -25127,6 +25722,7 @@
           <w:rFonts w:ascii="JetBrainsMono Nerd Font" w:hAnsi="JetBrainsMono Nerd Font"/>
           <w:b w:val="false"/>
           <w:i/>
+          <w:i/>
           <w:color w:val="000000"/>
           <w:sz w:val="21"/>
           <w:highlight w:val="none"/>
@@ -25222,6 +25818,7 @@
         <w:rPr>
           <w:rFonts w:ascii="JetBrainsMono Nerd Font" w:hAnsi="JetBrainsMono Nerd Font"/>
           <w:b w:val="false"/>
+          <w:i/>
           <w:i/>
           <w:color w:val="000000"/>
           <w:sz w:val="21"/>
@@ -27801,36 +28398,29 @@
           <w:b/>
           <w:bCs/>
         </w:rPr>
-        <w:t>Приложение В. Стилизация Wayba</w:t>
-      </w:r>
-      <w:r>
-        <w:rPr>
-          <w:b/>
+        <w:t>Приложение В. Стилизация Waybar</w:t>
+      </w:r>
+    </w:p>
+    <w:p>
+      <w:pPr>
+        <w:pStyle w:val="Normal"/>
+        <w:rPr>
+          <w:rFonts w:ascii="JetBrainsMono Nerd Font" w:hAnsi="JetBrainsMono Nerd Font"/>
+          <w:b w:val="false"/>
           <w:bCs/>
-        </w:rPr>
-        <w:t>r</w:t>
-      </w:r>
-    </w:p>
-    <w:p>
-      <w:pPr>
-        <w:pStyle w:val="Normal"/>
+          <w:color w:val="000000"/>
+          <w:sz w:val="21"/>
+          <w:highlight w:val="none"/>
+          <w:shd w:fill="auto" w:val="clear"/>
+        </w:rPr>
+      </w:pPr>
+      <w:r>
         <w:rPr>
           <w:rFonts w:ascii="JetBrainsMono Nerd Font" w:hAnsi="JetBrainsMono Nerd Font"/>
           <w:b w:val="false"/>
           <w:bCs/>
           <w:color w:val="000000"/>
           <w:sz w:val="21"/>
-          <w:highlight w:val="none"/>
-          <w:shd w:fill="auto" w:val="clear"/>
-        </w:rPr>
-      </w:pPr>
-      <w:r>
-        <w:rPr>
-          <w:rFonts w:ascii="JetBrainsMono Nerd Font" w:hAnsi="JetBrainsMono Nerd Font"/>
-          <w:b w:val="false"/>
-          <w:bCs/>
-          <w:color w:val="000000"/>
-          <w:sz w:val="21"/>
           <w:shd w:fill="auto" w:val="clear"/>
         </w:rPr>
         <w:t>* {</w:t>
@@ -28838,6 +29428,8 @@
     <w:p>
       <w:pPr>
         <w:pStyle w:val="Heading1"/>
+        <w:spacing w:before="0" w:after="0"/>
+        <w:contextualSpacing/>
         <w:rPr>
           <w:b/>
           <w:bCs/>
@@ -28953,10 +29545,12 @@
       </w:r>
     </w:p>
     <w:sectPr>
-      <w:headerReference w:type="default" r:id="rId22"/>
-      <w:headerReference w:type="first" r:id="rId23"/>
-      <w:footerReference w:type="default" r:id="rId24"/>
-      <w:footerReference w:type="first" r:id="rId25"/>
+      <w:headerReference w:type="even" r:id="rId22"/>
+      <w:headerReference w:type="default" r:id="rId23"/>
+      <w:headerReference w:type="first" r:id="rId24"/>
+      <w:footerReference w:type="even" r:id="rId25"/>
+      <w:footerReference w:type="default" r:id="rId26"/>
+      <w:footerReference w:type="first" r:id="rId27"/>
       <w:type w:val="nextPage"/>
       <w:pgSz w:w="11906" w:h="16838"/>
       <w:pgMar w:left="851" w:right="567" w:gutter="0" w:header="0" w:top="851" w:footer="0" w:bottom="1134"/>
@@ -29003,10 +29597,10 @@
             <wp:anchor behindDoc="1" distT="0" distB="0" distL="0" distR="0" simplePos="0" locked="0" layoutInCell="1" allowOverlap="1" relativeHeight="3" wp14:anchorId="288BB0AF">
               <wp:simplePos x="0" y="0"/>
               <wp:positionH relativeFrom="column">
-                <wp:posOffset>5982970</wp:posOffset>
+                <wp:posOffset>0</wp:posOffset>
               </wp:positionH>
               <wp:positionV relativeFrom="paragraph">
-                <wp:posOffset>-147320</wp:posOffset>
+                <wp:posOffset>635</wp:posOffset>
               </wp:positionV>
               <wp:extent cx="435610" cy="216535"/>
               <wp:effectExtent l="0" t="0" r="0" b="0"/>
@@ -29039,7 +29633,7 @@
                       <w:txbxContent>
                         <w:p>
                           <w:pPr>
-                            <w:pStyle w:val="FrameContents"/>
+                            <w:pStyle w:val="FrameContentsuser"/>
                             <w:jc w:val="center"/>
                             <w:rPr>
                               <w:sz w:val="16"/>
@@ -29076,7 +29670,7 @@
                 <w:txbxContent>
                   <w:p>
                     <w:pPr>
-                      <w:pStyle w:val="FrameContents"/>
+                      <w:pStyle w:val="FrameContentsuser"/>
                       <w:jc w:val="center"/>
                       <w:rPr>
                         <w:sz w:val="16"/>
@@ -29105,10 +29699,10 @@
             <wp:anchor behindDoc="1" distT="0" distB="0" distL="0" distR="0" simplePos="0" locked="0" layoutInCell="1" allowOverlap="1" relativeHeight="4" wp14:anchorId="63648175">
               <wp:simplePos x="0" y="0"/>
               <wp:positionH relativeFrom="column">
-                <wp:posOffset>2127885</wp:posOffset>
+                <wp:posOffset>0</wp:posOffset>
               </wp:positionH>
               <wp:positionV relativeFrom="paragraph">
-                <wp:posOffset>-74295</wp:posOffset>
+                <wp:posOffset>635</wp:posOffset>
               </wp:positionV>
               <wp:extent cx="3858895" cy="480060"/>
               <wp:effectExtent l="0" t="0" r="0" b="0"/>
@@ -29167,6 +29761,7 @@
                                 <w:rFonts w:eastAsia="Times New Roman"/>
                                 <w:i/>
                                 <w:iCs/>
+                                <w:vanish/>
                                 <w:color w:val="000000"/>
                                 <w:sz w:val="40"/>
                                 <w:szCs w:val="40"/>
@@ -29234,6 +29829,7 @@
                           <w:rFonts w:eastAsia="Times New Roman"/>
                           <w:i/>
                           <w:iCs/>
+                          <w:vanish/>
                           <w:color w:val="000000"/>
                           <w:sz w:val="40"/>
                           <w:szCs w:val="40"/>
@@ -29282,13 +29878,43 @@
 
 <file path=word/footer4.xml><?xml version="1.0" encoding="utf-8"?>
 <w:ftr xmlns:o="urn:schemas-microsoft-com:office:office" xmlns:r="http://schemas.openxmlformats.org/officeDocument/2006/relationships" xmlns:v="urn:schemas-microsoft-com:vml" xmlns:w="http://schemas.openxmlformats.org/wordprocessingml/2006/main" xmlns:w10="urn:schemas-microsoft-com:office:word" xmlns:wp="http://schemas.openxmlformats.org/drawingml/2006/wordprocessingDrawing" xmlns:pic="http://schemas.openxmlformats.org/drawingml/2006/picture" xmlns:wps="http://schemas.microsoft.com/office/word/2010/wordprocessingShape" xmlns:wpg="http://schemas.microsoft.com/office/word/2010/wordprocessingGroup" xmlns:mc="http://schemas.openxmlformats.org/markup-compatibility/2006" xmlns:wp14="http://schemas.microsoft.com/office/word/2010/wordprocessingDrawing" xmlns:w14="http://schemas.microsoft.com/office/word/2010/wordml" xmlns:w15="http://schemas.microsoft.com/office/word/2012/wordml" mc:Ignorable="w14 wp14 w15">
-  <w:p/>
+  <w:p>
+    <w:pPr>
+      <w:pStyle w:val="Footer"/>
+      <w:rPr/>
+    </w:pPr>
+    <w:r>
+      <w:rPr/>
+    </w:r>
+  </w:p>
 </w:ftr>
 </file>
 
 <file path=word/footer5.xml><?xml version="1.0" encoding="utf-8"?>
 <w:ftr xmlns:o="urn:schemas-microsoft-com:office:office" xmlns:r="http://schemas.openxmlformats.org/officeDocument/2006/relationships" xmlns:v="urn:schemas-microsoft-com:vml" xmlns:w="http://schemas.openxmlformats.org/wordprocessingml/2006/main" xmlns:w10="urn:schemas-microsoft-com:office:word" xmlns:wp="http://schemas.openxmlformats.org/drawingml/2006/wordprocessingDrawing" xmlns:pic="http://schemas.openxmlformats.org/drawingml/2006/picture" xmlns:wps="http://schemas.microsoft.com/office/word/2010/wordprocessingShape" xmlns:wpg="http://schemas.microsoft.com/office/word/2010/wordprocessingGroup" xmlns:mc="http://schemas.openxmlformats.org/markup-compatibility/2006" xmlns:wp14="http://schemas.microsoft.com/office/word/2010/wordprocessingDrawing" xmlns:w14="http://schemas.microsoft.com/office/word/2010/wordml" xmlns:w15="http://schemas.microsoft.com/office/word/2012/wordml" mc:Ignorable="w14 wp14 w15">
-  <w:p/>
+  <w:p>
+    <w:pPr>
+      <w:pStyle w:val="Normal"/>
+      <w:rPr/>
+    </w:pPr>
+    <w:r>
+      <w:rPr/>
+    </w:r>
+  </w:p>
+</w:ftr>
+</file>
+
+<file path=word/footer6.xml><?xml version="1.0" encoding="utf-8"?>
+<w:ftr xmlns:o="urn:schemas-microsoft-com:office:office" xmlns:r="http://schemas.openxmlformats.org/officeDocument/2006/relationships" xmlns:v="urn:schemas-microsoft-com:vml" xmlns:w="http://schemas.openxmlformats.org/wordprocessingml/2006/main" xmlns:w10="urn:schemas-microsoft-com:office:word" xmlns:wp="http://schemas.openxmlformats.org/drawingml/2006/wordprocessingDrawing" xmlns:pic="http://schemas.openxmlformats.org/drawingml/2006/picture" xmlns:wps="http://schemas.microsoft.com/office/word/2010/wordprocessingShape" xmlns:wpg="http://schemas.microsoft.com/office/word/2010/wordprocessingGroup" xmlns:mc="http://schemas.openxmlformats.org/markup-compatibility/2006" xmlns:wp14="http://schemas.microsoft.com/office/word/2010/wordprocessingDrawing" xmlns:w14="http://schemas.microsoft.com/office/word/2010/wordml" xmlns:w15="http://schemas.microsoft.com/office/word/2012/wordml" mc:Ignorable="w14 wp14 w15">
+  <w:p>
+    <w:pPr>
+      <w:pStyle w:val="Normal"/>
+      <w:rPr/>
+    </w:pPr>
+    <w:r>
+      <w:rPr/>
+    </w:r>
+  </w:p>
 </w:ftr>
 </file>
 
@@ -29321,12 +29947,12 @@
             <wp:anchor behindDoc="1" distT="10160" distB="8890" distL="9525" distR="9525" simplePos="0" locked="0" layoutInCell="1" allowOverlap="1" relativeHeight="2" wp14:anchorId="2BDB858F">
               <wp:simplePos x="0" y="0"/>
               <wp:positionH relativeFrom="column">
-                <wp:posOffset>-167005</wp:posOffset>
+                <wp:posOffset>0</wp:posOffset>
               </wp:positionH>
               <wp:positionV relativeFrom="paragraph">
-                <wp:posOffset>-153035</wp:posOffset>
+                <wp:posOffset>635</wp:posOffset>
               </wp:positionV>
-              <wp:extent cx="6592570" cy="10184130"/>
+              <wp:extent cx="6592570" cy="10183495"/>
               <wp:effectExtent l="9525" t="10160" r="9525" b="8890"/>
               <wp:wrapNone/>
               <wp:docPr id="1" name="Group 223"/>
@@ -29337,9 +29963,9 @@
                     <wpg:grpSpPr>
                       <a:xfrm>
                         <a:off x="0" y="0"/>
-                        <a:ext cx="6592680" cy="10184040"/>
+                        <a:ext cx="6592680" cy="10183320"/>
                         <a:chOff x="0" y="0"/>
-                        <a:chExt cx="6592680" cy="10184040"/>
+                        <a:chExt cx="6592680" cy="10183320"/>
                       </a:xfrm>
                     </wpg:grpSpPr>
                     <wps:wsp>
@@ -29348,7 +29974,7 @@
                       <wps:spPr>
                         <a:xfrm>
                           <a:off x="0" y="0"/>
-                          <a:ext cx="6584400" cy="10184040"/>
+                          <a:ext cx="6583680" cy="10183320"/>
                         </a:xfrm>
                         <a:prstGeom prst="rect">
                           <a:avLst/>
@@ -29667,7 +30293,7 @@
                         <wps:spPr>
                           <a:xfrm>
                             <a:off x="23040" y="406440"/>
-                            <a:ext cx="511920" cy="109800"/>
+                            <a:ext cx="511200" cy="109080"/>
                           </a:xfrm>
                           <a:prstGeom prst="rect">
                             <a:avLst/>
@@ -29716,7 +30342,7 @@
                         <wps:spPr>
                           <a:xfrm>
                             <a:off x="636480" y="405720"/>
-                            <a:ext cx="565920" cy="109800"/>
+                            <a:ext cx="565200" cy="109080"/>
                           </a:xfrm>
                           <a:prstGeom prst="rect">
                             <a:avLst/>
@@ -29774,7 +30400,7 @@
                         <wps:spPr>
                           <a:xfrm>
                             <a:off x="1480320" y="387360"/>
-                            <a:ext cx="290160" cy="157320"/>
+                            <a:ext cx="289440" cy="156960"/>
                           </a:xfrm>
                           <a:prstGeom prst="rect">
                             <a:avLst/>
@@ -29824,7 +30450,7 @@
                         <wps:spPr>
                           <a:xfrm>
                             <a:off x="1955160" y="387360"/>
-                            <a:ext cx="290160" cy="157320"/>
+                            <a:ext cx="289440" cy="156960"/>
                           </a:xfrm>
                           <a:prstGeom prst="rect">
                             <a:avLst/>
@@ -29874,7 +30500,7 @@
                         <wps:spPr>
                           <a:xfrm>
                             <a:off x="6143040" y="205200"/>
-                            <a:ext cx="429120" cy="333360"/>
+                            <a:ext cx="428760" cy="332640"/>
                           </a:xfrm>
                           <a:prstGeom prst="rect">
                             <a:avLst/>
@@ -29935,7 +30561,7 @@
                                   <w:i/>
                                   <w:szCs w:val="28"/>
                                 </w:rPr>
-                                <w:t>46</w:t>
+                                <w:t>0</w:t>
                               </w:r>
                               <w:r>
                                 <w:rPr>
@@ -29961,8 +30587,8 @@
         </mc:Choice>
         <mc:Fallback>
           <w:pict>
-            <v:group id="shape_0" alt="Group 223" style="position:absolute;margin-left:-13.15pt;margin-top:-12.05pt;width:519.05pt;height:801.9pt" coordorigin="-263,-241" coordsize="10381,16038">
-              <v:rect id="shape_0" path="m0,0l-2147483645,0l-2147483645,-2147483646l0,-2147483646xe" stroked="t" o:allowincell="f" style="position:absolute;left:-263;top:-241;width:10368;height:16037;mso-wrap-style:none;v-text-anchor:middle">
+            <v:group id="shape_0" alt="Group 223" style="position:absolute;margin-left:-13.15pt;margin-top:-12.05pt;width:519.05pt;height:801.85pt" coordorigin="-263,-241" coordsize="10381,16037">
+              <v:rect id="shape_0" path="m0,0l-2147483645,0l-2147483645,-2147483646l0,-2147483646xe" stroked="t" o:allowincell="f" style="position:absolute;left:-263;top:-241;width:10367;height:16036;mso-wrap-style:none;v-text-anchor:middle">
                 <v:fill o:detectmouseclick="t" on="false"/>
                 <v:stroke color="black" weight="19080" joinstyle="miter" endcap="flat"/>
                 <w10:wrap type="none"/>
@@ -30025,7 +30651,7 @@
                     <w10:wrap type="none"/>
                   </v:line>
                 </v:group>
-                <v:rect id="shape_0" path="m0,0l-2147483645,0l-2147483645,-2147483646l0,-2147483646xe" stroked="f" o:allowincell="f" style="position:absolute;left:-202;top:15566;width:805;height:172;mso-wrap-style:square;v-text-anchor:top">
+                <v:rect id="shape_0" path="m0,0l-2147483645,0l-2147483645,-2147483646l0,-2147483646xe" stroked="f" o:allowincell="f" style="position:absolute;left:-202;top:15566;width:804;height:171;mso-wrap-style:square;v-text-anchor:top">
                   <v:fill o:detectmouseclick="t" on="false"/>
                   <v:stroke color="#3465a4" joinstyle="round" endcap="flat"/>
                   <v:textbox>
@@ -30053,7 +30679,7 @@
                   </v:textbox>
                   <w10:wrap type="none"/>
                 </v:rect>
-                <v:rect id="shape_0" path="m0,0l-2147483645,0l-2147483645,-2147483646l0,-2147483646xe" stroked="f" o:allowincell="f" style="position:absolute;left:764;top:15565;width:890;height:172;mso-wrap-style:square;v-text-anchor:top">
+                <v:rect id="shape_0" path="m0,0l-2147483645,0l-2147483645,-2147483646l0,-2147483646xe" stroked="f" o:allowincell="f" style="position:absolute;left:764;top:15565;width:889;height:171;mso-wrap-style:square;v-text-anchor:top">
                   <v:fill o:detectmouseclick="t" on="false"/>
                   <v:stroke color="#3465a4" joinstyle="round" endcap="flat"/>
                   <v:textbox>
@@ -30090,7 +30716,7 @@
                   </v:textbox>
                   <w10:wrap type="none"/>
                 </v:rect>
-                <v:rect id="shape_0" path="m0,0l-2147483645,0l-2147483645,-2147483646l0,-2147483646xe" stroked="f" o:allowincell="f" style="position:absolute;left:2093;top:15536;width:456;height:247;mso-wrap-style:square;v-text-anchor:top">
+                <v:rect id="shape_0" path="m0,0l-2147483645,0l-2147483645,-2147483646l0,-2147483646xe" stroked="f" o:allowincell="f" style="position:absolute;left:2093;top:15536;width:455;height:246;mso-wrap-style:square;v-text-anchor:top">
                   <v:fill o:detectmouseclick="t" on="false"/>
                   <v:stroke color="#3465a4" joinstyle="round" endcap="flat"/>
                   <v:textbox>
@@ -30119,7 +30745,7 @@
                   </v:textbox>
                   <w10:wrap type="none"/>
                 </v:rect>
-                <v:rect id="shape_0" path="m0,0l-2147483645,0l-2147483645,-2147483646l0,-2147483646xe" stroked="f" o:allowincell="f" style="position:absolute;left:2841;top:15536;width:456;height:247;mso-wrap-style:square;v-text-anchor:top">
+                <v:rect id="shape_0" path="m0,0l-2147483645,0l-2147483645,-2147483646l0,-2147483646xe" stroked="f" o:allowincell="f" style="position:absolute;left:2841;top:15536;width:455;height:246;mso-wrap-style:square;v-text-anchor:top">
                   <v:fill o:detectmouseclick="t" on="false"/>
                   <v:stroke color="#3465a4" joinstyle="round" endcap="flat"/>
                   <v:textbox>
@@ -30148,7 +30774,7 @@
                   </v:textbox>
                   <w10:wrap type="none"/>
                 </v:rect>
-                <v:rect id="shape_0" path="m0,0l-2147483645,0l-2147483645,-2147483646l0,-2147483646xe" stroked="f" o:allowincell="f" style="position:absolute;left:9436;top:15249;width:675;height:524;mso-wrap-style:square;v-text-anchor:middle">
+                <v:rect id="shape_0" path="m0,0l-2147483645,0l-2147483645,-2147483646l0,-2147483646xe" stroked="f" o:allowincell="f" style="position:absolute;left:9436;top:15249;width:674;height:523;mso-wrap-style:square;v-text-anchor:middle">
                   <v:fill o:detectmouseclick="t" on="false"/>
                   <v:stroke color="#3465a4" weight="12600" joinstyle="round" endcap="flat"/>
                   <v:textbox>
@@ -30196,7 +30822,7 @@
                             <w:i/>
                             <w:szCs w:val="28"/>
                           </w:rPr>
-                          <w:t>46</w:t>
+                          <w:t>0</w:t>
                         </w:r>
                         <w:r>
                           <w:rPr>
@@ -30237,13 +30863,43 @@
 
 <file path=word/header4.xml><?xml version="1.0" encoding="utf-8"?>
 <w:hdr xmlns:o="urn:schemas-microsoft-com:office:office" xmlns:r="http://schemas.openxmlformats.org/officeDocument/2006/relationships" xmlns:v="urn:schemas-microsoft-com:vml" xmlns:w="http://schemas.openxmlformats.org/wordprocessingml/2006/main" xmlns:w10="urn:schemas-microsoft-com:office:word" xmlns:wp="http://schemas.openxmlformats.org/drawingml/2006/wordprocessingDrawing" xmlns:pic="http://schemas.openxmlformats.org/drawingml/2006/picture" xmlns:wps="http://schemas.microsoft.com/office/word/2010/wordprocessingShape" xmlns:wpg="http://schemas.microsoft.com/office/word/2010/wordprocessingGroup" xmlns:mc="http://schemas.openxmlformats.org/markup-compatibility/2006" xmlns:wp14="http://schemas.microsoft.com/office/word/2010/wordprocessingDrawing" xmlns:w14="http://schemas.microsoft.com/office/word/2010/wordml" xmlns:w15="http://schemas.microsoft.com/office/word/2012/wordml" mc:Ignorable="w14 wp14 w15">
-  <w:p/>
+  <w:p>
+    <w:pPr>
+      <w:pStyle w:val="Header"/>
+      <w:rPr/>
+    </w:pPr>
+    <w:r>
+      <w:rPr/>
+    </w:r>
+  </w:p>
 </w:hdr>
 </file>
 
 <file path=word/header5.xml><?xml version="1.0" encoding="utf-8"?>
 <w:hdr xmlns:o="urn:schemas-microsoft-com:office:office" xmlns:r="http://schemas.openxmlformats.org/officeDocument/2006/relationships" xmlns:v="urn:schemas-microsoft-com:vml" xmlns:w="http://schemas.openxmlformats.org/wordprocessingml/2006/main" xmlns:w10="urn:schemas-microsoft-com:office:word" xmlns:wp="http://schemas.openxmlformats.org/drawingml/2006/wordprocessingDrawing" xmlns:pic="http://schemas.openxmlformats.org/drawingml/2006/picture" xmlns:wps="http://schemas.microsoft.com/office/word/2010/wordprocessingShape" xmlns:wpg="http://schemas.microsoft.com/office/word/2010/wordprocessingGroup" xmlns:mc="http://schemas.openxmlformats.org/markup-compatibility/2006" xmlns:wp14="http://schemas.microsoft.com/office/word/2010/wordprocessingDrawing" xmlns:w14="http://schemas.microsoft.com/office/word/2010/wordml" xmlns:w15="http://schemas.microsoft.com/office/word/2012/wordml" mc:Ignorable="w14 wp14 w15">
-  <w:p/>
+  <w:p>
+    <w:pPr>
+      <w:pStyle w:val="Normal"/>
+      <w:rPr/>
+    </w:pPr>
+    <w:r>
+      <w:rPr/>
+    </w:r>
+  </w:p>
+</w:hdr>
+</file>
+
+<file path=word/header6.xml><?xml version="1.0" encoding="utf-8"?>
+<w:hdr xmlns:o="urn:schemas-microsoft-com:office:office" xmlns:r="http://schemas.openxmlformats.org/officeDocument/2006/relationships" xmlns:v="urn:schemas-microsoft-com:vml" xmlns:w="http://schemas.openxmlformats.org/wordprocessingml/2006/main" xmlns:w10="urn:schemas-microsoft-com:office:word" xmlns:wp="http://schemas.openxmlformats.org/drawingml/2006/wordprocessingDrawing" xmlns:pic="http://schemas.openxmlformats.org/drawingml/2006/picture" xmlns:wps="http://schemas.microsoft.com/office/word/2010/wordprocessingShape" xmlns:wpg="http://schemas.microsoft.com/office/word/2010/wordprocessingGroup" xmlns:mc="http://schemas.openxmlformats.org/markup-compatibility/2006" xmlns:wp14="http://schemas.microsoft.com/office/word/2010/wordprocessingDrawing" xmlns:w14="http://schemas.microsoft.com/office/word/2010/wordml" xmlns:w15="http://schemas.microsoft.com/office/word/2012/wordml" mc:Ignorable="w14 wp14 w15">
+  <w:p>
+    <w:pPr>
+      <w:pStyle w:val="Normal"/>
+      <w:rPr/>
+    </w:pPr>
+    <w:r>
+      <w:rPr/>
+    </w:r>
+  </w:p>
 </w:hdr>
 </file>
 
@@ -35055,8 +35711,8 @@
     <w:qFormat/>
     <w:rPr/>
   </w:style>
-  <w:style w:type="character" w:styleId="Bullets">
-    <w:name w:val="Bullets"/>
+  <w:style w:type="character" w:styleId="Bulletsuser">
+    <w:name w:val="Bullets (user)"/>
     <w:qFormat/>
     <w:rPr>
       <w:rFonts w:ascii="OpenSymbol" w:hAnsi="OpenSymbol" w:eastAsia="OpenSymbol" w:cs="OpenSymbol"/>
@@ -35368,6 +36024,7 @@
       </w:tabs>
       <w:spacing w:lineRule="auto" w:line="360" w:before="0" w:after="0"/>
       <w:contextualSpacing/>
+      <w:jc w:val="start"/>
     </w:pPr>
     <w:rPr>
       <w:sz w:val="28"/>
@@ -35580,8 +36237,8 @@
       <w14:ligatures w14:val="standardContextual"/>
     </w:rPr>
   </w:style>
-  <w:style w:type="paragraph" w:styleId="FrameContents">
-    <w:name w:val="Frame Contents"/>
+  <w:style w:type="paragraph" w:styleId="FrameContentsuser">
+    <w:name w:val="Frame Contents (user)"/>
     <w:basedOn w:val="Normal"/>
     <w:qFormat/>
     <w:pPr/>
@@ -35604,8 +36261,8 @@
       <w:szCs w:val="12"/>
     </w:rPr>
   </w:style>
-  <w:style w:type="paragraph" w:styleId="FrameContentsuser">
-    <w:name w:val="Frame Contents (user)"/>
+  <w:style w:type="paragraph" w:styleId="FrameContents">
+    <w:name w:val="Frame Contents"/>
     <w:basedOn w:val="Normal"/>
     <w:qFormat/>
     <w:pPr/>

</xml_diff>